<commit_message>
Hoàn thành phần việc của Thanh Tùng
Hoàn thành tổng thiết kế.
Hoàn thành modile các form chính (Login, SignUp, Main) và frmUnit, frmUser.
</commit_message>
<xml_diff>
--- a/Resource/ĐẶC TẢ PHẦN MỀM QUẢN LÝ KHO.docx
+++ b/Resource/ĐẶC TẢ PHẦN MỀM QUẢN LÝ KHO.docx
@@ -423,6 +423,24 @@
           <w:sz w:val="28"/>
           <w:szCs w:val="28"/>
         </w:rPr>
+        <w:t>mã</w:t>
+      </w:r>
+      <w:proofErr w:type="spellEnd"/>
+      <w:r>
+        <w:rPr>
+          <w:rFonts w:asciiTheme="majorHAnsi" w:hAnsiTheme="majorHAnsi"/>
+          <w:sz w:val="28"/>
+          <w:szCs w:val="28"/>
+        </w:rPr>
+        <w:t xml:space="preserve"> </w:t>
+      </w:r>
+      <w:proofErr w:type="spellStart"/>
+      <w:r>
+        <w:rPr>
+          <w:rFonts w:asciiTheme="majorHAnsi" w:hAnsiTheme="majorHAnsi"/>
+          <w:sz w:val="28"/>
+          <w:szCs w:val="28"/>
+        </w:rPr>
         <w:t>đơn</w:t>
       </w:r>
       <w:proofErr w:type="spellEnd"/>
@@ -502,6 +520,24 @@
           <w:sz w:val="28"/>
           <w:szCs w:val="28"/>
         </w:rPr>
+        <w:t>mã</w:t>
+      </w:r>
+      <w:proofErr w:type="spellEnd"/>
+      <w:r>
+        <w:rPr>
+          <w:rFonts w:asciiTheme="majorHAnsi" w:hAnsiTheme="majorHAnsi"/>
+          <w:sz w:val="28"/>
+          <w:szCs w:val="28"/>
+        </w:rPr>
+        <w:t xml:space="preserve"> </w:t>
+      </w:r>
+      <w:proofErr w:type="spellStart"/>
+      <w:r>
+        <w:rPr>
+          <w:rFonts w:asciiTheme="majorHAnsi" w:hAnsiTheme="majorHAnsi"/>
+          <w:sz w:val="28"/>
+          <w:szCs w:val="28"/>
+        </w:rPr>
         <w:t>nhà</w:t>
       </w:r>
       <w:proofErr w:type="spellEnd"/>
@@ -988,6 +1024,24 @@
           <w:sz w:val="28"/>
           <w:szCs w:val="28"/>
         </w:rPr>
+        <w:t>mã</w:t>
+      </w:r>
+      <w:proofErr w:type="spellEnd"/>
+      <w:r>
+        <w:rPr>
+          <w:rFonts w:asciiTheme="majorHAnsi" w:hAnsiTheme="majorHAnsi"/>
+          <w:sz w:val="28"/>
+          <w:szCs w:val="28"/>
+        </w:rPr>
+        <w:t xml:space="preserve"> </w:t>
+      </w:r>
+      <w:proofErr w:type="spellStart"/>
+      <w:r>
+        <w:rPr>
+          <w:rFonts w:asciiTheme="majorHAnsi" w:hAnsiTheme="majorHAnsi"/>
+          <w:sz w:val="28"/>
+          <w:szCs w:val="28"/>
+        </w:rPr>
         <w:t>quyền</w:t>
       </w:r>
       <w:proofErr w:type="spellEnd"/>
@@ -1769,14 +1823,24 @@
           <w:sz w:val="28"/>
           <w:szCs w:val="28"/>
         </w:rPr>
-        <w:tab/>
-      </w:r>
-      <w:r>
-        <w:rPr>
-          <w:rFonts w:asciiTheme="majorHAnsi" w:hAnsiTheme="majorHAnsi"/>
-          <w:sz w:val="28"/>
-          <w:szCs w:val="28"/>
-        </w:rPr>
+        <w:br w:type="page"/>
+      </w:r>
+    </w:p>
+    <w:p>
+      <w:pPr>
+        <w:rPr>
+          <w:rFonts w:asciiTheme="majorHAnsi" w:hAnsiTheme="majorHAnsi"/>
+          <w:sz w:val="28"/>
+          <w:szCs w:val="28"/>
+        </w:rPr>
+      </w:pPr>
+      <w:r>
+        <w:rPr>
+          <w:rFonts w:asciiTheme="majorHAnsi" w:hAnsiTheme="majorHAnsi"/>
+          <w:sz w:val="28"/>
+          <w:szCs w:val="28"/>
+        </w:rPr>
+        <w:lastRenderedPageBreak/>
         <w:t xml:space="preserve">+ </w:t>
       </w:r>
       <w:r>
@@ -1962,27 +2026,1362 @@
           <w:sz w:val="28"/>
           <w:szCs w:val="28"/>
         </w:rPr>
+        <w:tab/>
+      </w:r>
+      <w:r>
+        <w:rPr>
+          <w:rFonts w:asciiTheme="majorHAnsi" w:hAnsiTheme="majorHAnsi"/>
+          <w:sz w:val="28"/>
+          <w:szCs w:val="28"/>
+        </w:rPr>
+        <w:tab/>
+      </w:r>
+      <w:proofErr w:type="spellStart"/>
+      <w:r>
+        <w:rPr>
+          <w:rFonts w:asciiTheme="majorHAnsi" w:hAnsiTheme="majorHAnsi"/>
+          <w:sz w:val="28"/>
+          <w:szCs w:val="28"/>
+        </w:rPr>
+        <w:t>DisplayName</w:t>
+      </w:r>
+      <w:proofErr w:type="spellEnd"/>
+      <w:r>
+        <w:rPr>
+          <w:rFonts w:asciiTheme="majorHAnsi" w:hAnsiTheme="majorHAnsi"/>
+          <w:sz w:val="28"/>
+          <w:szCs w:val="28"/>
+        </w:rPr>
+        <w:t xml:space="preserve"> - </w:t>
+      </w:r>
+      <w:proofErr w:type="spellStart"/>
+      <w:r>
+        <w:rPr>
+          <w:rFonts w:asciiTheme="majorHAnsi" w:hAnsiTheme="majorHAnsi"/>
+          <w:sz w:val="28"/>
+          <w:szCs w:val="28"/>
+        </w:rPr>
+        <w:t>tên</w:t>
+      </w:r>
+      <w:proofErr w:type="spellEnd"/>
+      <w:r>
+        <w:rPr>
+          <w:rFonts w:asciiTheme="majorHAnsi" w:hAnsiTheme="majorHAnsi"/>
+          <w:sz w:val="28"/>
+          <w:szCs w:val="28"/>
+        </w:rPr>
+        <w:t xml:space="preserve"> </w:t>
+      </w:r>
+      <w:proofErr w:type="spellStart"/>
+      <w:r>
+        <w:rPr>
+          <w:rFonts w:asciiTheme="majorHAnsi" w:hAnsiTheme="majorHAnsi"/>
+          <w:sz w:val="28"/>
+          <w:szCs w:val="28"/>
+        </w:rPr>
+        <w:t>hiển</w:t>
+      </w:r>
+      <w:proofErr w:type="spellEnd"/>
+      <w:r>
+        <w:rPr>
+          <w:rFonts w:asciiTheme="majorHAnsi" w:hAnsiTheme="majorHAnsi"/>
+          <w:sz w:val="28"/>
+          <w:szCs w:val="28"/>
+        </w:rPr>
+        <w:t xml:space="preserve"> </w:t>
+      </w:r>
+      <w:proofErr w:type="spellStart"/>
+      <w:r>
+        <w:rPr>
+          <w:rFonts w:asciiTheme="majorHAnsi" w:hAnsiTheme="majorHAnsi"/>
+          <w:sz w:val="28"/>
+          <w:szCs w:val="28"/>
+        </w:rPr>
+        <w:t>thị</w:t>
+      </w:r>
+      <w:proofErr w:type="spellEnd"/>
+    </w:p>
+    <w:p>
+      <w:pPr>
+        <w:rPr>
+          <w:rFonts w:asciiTheme="majorHAnsi" w:hAnsiTheme="majorHAnsi"/>
+          <w:sz w:val="28"/>
+          <w:szCs w:val="28"/>
+        </w:rPr>
+      </w:pPr>
+      <w:r>
+        <w:rPr>
+          <w:rFonts w:asciiTheme="majorHAnsi" w:hAnsiTheme="majorHAnsi"/>
+          <w:sz w:val="28"/>
+          <w:szCs w:val="28"/>
+        </w:rPr>
+        <w:tab/>
+      </w:r>
+      <w:r>
+        <w:rPr>
+          <w:rFonts w:asciiTheme="majorHAnsi" w:hAnsiTheme="majorHAnsi"/>
+          <w:sz w:val="28"/>
+          <w:szCs w:val="28"/>
+        </w:rPr>
+        <w:tab/>
+        <w:t>Address</w:t>
+      </w:r>
+      <w:r>
+        <w:rPr>
+          <w:rFonts w:asciiTheme="majorHAnsi" w:hAnsiTheme="majorHAnsi"/>
+          <w:sz w:val="28"/>
+          <w:szCs w:val="28"/>
+        </w:rPr>
+        <w:t xml:space="preserve"> </w:t>
+      </w:r>
+      <w:r>
+        <w:rPr>
+          <w:rFonts w:asciiTheme="majorHAnsi" w:hAnsiTheme="majorHAnsi"/>
+          <w:sz w:val="28"/>
+          <w:szCs w:val="28"/>
+        </w:rPr>
+        <w:t xml:space="preserve">- </w:t>
+      </w:r>
+      <w:proofErr w:type="spellStart"/>
+      <w:r>
+        <w:rPr>
+          <w:rFonts w:asciiTheme="majorHAnsi" w:hAnsiTheme="majorHAnsi"/>
+          <w:sz w:val="28"/>
+          <w:szCs w:val="28"/>
+        </w:rPr>
+        <w:t>địa</w:t>
+      </w:r>
+      <w:proofErr w:type="spellEnd"/>
+      <w:r>
+        <w:rPr>
+          <w:rFonts w:asciiTheme="majorHAnsi" w:hAnsiTheme="majorHAnsi"/>
+          <w:sz w:val="28"/>
+          <w:szCs w:val="28"/>
+        </w:rPr>
+        <w:t xml:space="preserve"> </w:t>
+      </w:r>
+      <w:proofErr w:type="spellStart"/>
+      <w:r>
+        <w:rPr>
+          <w:rFonts w:asciiTheme="majorHAnsi" w:hAnsiTheme="majorHAnsi"/>
+          <w:sz w:val="28"/>
+          <w:szCs w:val="28"/>
+        </w:rPr>
+        <w:t>chỉ</w:t>
+      </w:r>
+      <w:proofErr w:type="spellEnd"/>
+    </w:p>
+    <w:p>
+      <w:pPr>
+        <w:rPr>
+          <w:rFonts w:asciiTheme="majorHAnsi" w:hAnsiTheme="majorHAnsi"/>
+          <w:sz w:val="28"/>
+          <w:szCs w:val="28"/>
+        </w:rPr>
+      </w:pPr>
+      <w:r>
+        <w:rPr>
+          <w:rFonts w:asciiTheme="majorHAnsi" w:hAnsiTheme="majorHAnsi"/>
+          <w:sz w:val="28"/>
+          <w:szCs w:val="28"/>
+        </w:rPr>
+        <w:tab/>
+      </w:r>
+      <w:r>
+        <w:rPr>
+          <w:rFonts w:asciiTheme="majorHAnsi" w:hAnsiTheme="majorHAnsi"/>
+          <w:sz w:val="28"/>
+          <w:szCs w:val="28"/>
+        </w:rPr>
+        <w:tab/>
+      </w:r>
+      <w:proofErr w:type="spellStart"/>
+      <w:r>
+        <w:rPr>
+          <w:rFonts w:asciiTheme="majorHAnsi" w:hAnsiTheme="majorHAnsi"/>
+          <w:sz w:val="28"/>
+          <w:szCs w:val="28"/>
+        </w:rPr>
+        <w:t>ContactNum</w:t>
+      </w:r>
+      <w:proofErr w:type="spellEnd"/>
+      <w:r>
+        <w:rPr>
+          <w:rFonts w:asciiTheme="majorHAnsi" w:hAnsiTheme="majorHAnsi"/>
+          <w:sz w:val="28"/>
+          <w:szCs w:val="28"/>
+        </w:rPr>
+        <w:t xml:space="preserve"> </w:t>
+      </w:r>
+      <w:r>
+        <w:rPr>
+          <w:rFonts w:asciiTheme="majorHAnsi" w:hAnsiTheme="majorHAnsi"/>
+          <w:sz w:val="28"/>
+          <w:szCs w:val="28"/>
+        </w:rPr>
+        <w:t xml:space="preserve"> - </w:t>
+      </w:r>
+      <w:proofErr w:type="spellStart"/>
+      <w:r>
+        <w:rPr>
+          <w:rFonts w:asciiTheme="majorHAnsi" w:hAnsiTheme="majorHAnsi"/>
+          <w:sz w:val="28"/>
+          <w:szCs w:val="28"/>
+        </w:rPr>
+        <w:t>số</w:t>
+      </w:r>
+      <w:proofErr w:type="spellEnd"/>
+      <w:r>
+        <w:rPr>
+          <w:rFonts w:asciiTheme="majorHAnsi" w:hAnsiTheme="majorHAnsi"/>
+          <w:sz w:val="28"/>
+          <w:szCs w:val="28"/>
+        </w:rPr>
+        <w:t xml:space="preserve"> </w:t>
+      </w:r>
+      <w:proofErr w:type="spellStart"/>
+      <w:r>
+        <w:rPr>
+          <w:rFonts w:asciiTheme="majorHAnsi" w:hAnsiTheme="majorHAnsi"/>
+          <w:sz w:val="28"/>
+          <w:szCs w:val="28"/>
+        </w:rPr>
+        <w:t>liên</w:t>
+      </w:r>
+      <w:proofErr w:type="spellEnd"/>
+      <w:r>
+        <w:rPr>
+          <w:rFonts w:asciiTheme="majorHAnsi" w:hAnsiTheme="majorHAnsi"/>
+          <w:sz w:val="28"/>
+          <w:szCs w:val="28"/>
+        </w:rPr>
+        <w:t xml:space="preserve"> </w:t>
+      </w:r>
+      <w:proofErr w:type="spellStart"/>
+      <w:r>
+        <w:rPr>
+          <w:rFonts w:asciiTheme="majorHAnsi" w:hAnsiTheme="majorHAnsi"/>
+          <w:sz w:val="28"/>
+          <w:szCs w:val="28"/>
+        </w:rPr>
+        <w:t>hệ</w:t>
+      </w:r>
+      <w:proofErr w:type="spellEnd"/>
+    </w:p>
+    <w:p>
+      <w:pPr>
+        <w:rPr>
+          <w:rFonts w:asciiTheme="majorHAnsi" w:hAnsiTheme="majorHAnsi"/>
+          <w:sz w:val="28"/>
+          <w:szCs w:val="28"/>
+        </w:rPr>
+      </w:pPr>
+      <w:r>
+        <w:rPr>
+          <w:rFonts w:asciiTheme="majorHAnsi" w:hAnsiTheme="majorHAnsi"/>
+          <w:sz w:val="28"/>
+          <w:szCs w:val="28"/>
+        </w:rPr>
+        <w:tab/>
+      </w:r>
+      <w:r>
+        <w:rPr>
+          <w:rFonts w:asciiTheme="majorHAnsi" w:hAnsiTheme="majorHAnsi"/>
+          <w:sz w:val="28"/>
+          <w:szCs w:val="28"/>
+        </w:rPr>
+        <w:tab/>
+        <w:t>Email</w:t>
+      </w:r>
+      <w:r>
+        <w:rPr>
+          <w:rFonts w:asciiTheme="majorHAnsi" w:hAnsiTheme="majorHAnsi"/>
+          <w:sz w:val="28"/>
+          <w:szCs w:val="28"/>
+        </w:rPr>
+        <w:t xml:space="preserve"> </w:t>
+      </w:r>
+      <w:r>
+        <w:rPr>
+          <w:rFonts w:asciiTheme="majorHAnsi" w:hAnsiTheme="majorHAnsi"/>
+          <w:sz w:val="28"/>
+          <w:szCs w:val="28"/>
+        </w:rPr>
+        <w:t>- mail</w:t>
+      </w:r>
+    </w:p>
+    <w:p>
+      <w:pPr>
+        <w:rPr>
+          <w:rFonts w:asciiTheme="majorHAnsi" w:hAnsiTheme="majorHAnsi"/>
+          <w:sz w:val="28"/>
+          <w:szCs w:val="28"/>
+        </w:rPr>
+      </w:pPr>
+      <w:r>
+        <w:rPr>
+          <w:rFonts w:asciiTheme="majorHAnsi" w:hAnsiTheme="majorHAnsi"/>
+          <w:sz w:val="28"/>
+          <w:szCs w:val="28"/>
+        </w:rPr>
+        <w:tab/>
+      </w:r>
+      <w:r>
+        <w:rPr>
+          <w:rFonts w:asciiTheme="majorHAnsi" w:hAnsiTheme="majorHAnsi"/>
+          <w:sz w:val="28"/>
+          <w:szCs w:val="28"/>
+        </w:rPr>
+        <w:tab/>
+      </w:r>
+      <w:proofErr w:type="spellStart"/>
+      <w:r>
+        <w:rPr>
+          <w:rFonts w:asciiTheme="majorHAnsi" w:hAnsiTheme="majorHAnsi"/>
+          <w:sz w:val="28"/>
+          <w:szCs w:val="28"/>
+        </w:rPr>
+        <w:t>AddInfo</w:t>
+      </w:r>
+      <w:proofErr w:type="spellEnd"/>
+      <w:r>
+        <w:rPr>
+          <w:rFonts w:asciiTheme="majorHAnsi" w:hAnsiTheme="majorHAnsi"/>
+          <w:sz w:val="28"/>
+          <w:szCs w:val="28"/>
+        </w:rPr>
+        <w:t xml:space="preserve"> </w:t>
+      </w:r>
+      <w:r>
+        <w:rPr>
+          <w:rFonts w:asciiTheme="majorHAnsi" w:hAnsiTheme="majorHAnsi"/>
+          <w:sz w:val="28"/>
+          <w:szCs w:val="28"/>
+        </w:rPr>
+        <w:t xml:space="preserve">- </w:t>
+      </w:r>
+      <w:proofErr w:type="spellStart"/>
+      <w:r>
+        <w:rPr>
+          <w:rFonts w:asciiTheme="majorHAnsi" w:hAnsiTheme="majorHAnsi"/>
+          <w:sz w:val="28"/>
+          <w:szCs w:val="28"/>
+        </w:rPr>
+        <w:t>các</w:t>
+      </w:r>
+      <w:proofErr w:type="spellEnd"/>
+      <w:r>
+        <w:rPr>
+          <w:rFonts w:asciiTheme="majorHAnsi" w:hAnsiTheme="majorHAnsi"/>
+          <w:sz w:val="28"/>
+          <w:szCs w:val="28"/>
+        </w:rPr>
+        <w:t xml:space="preserve"> </w:t>
+      </w:r>
+      <w:proofErr w:type="spellStart"/>
+      <w:r>
+        <w:rPr>
+          <w:rFonts w:asciiTheme="majorHAnsi" w:hAnsiTheme="majorHAnsi"/>
+          <w:sz w:val="28"/>
+          <w:szCs w:val="28"/>
+        </w:rPr>
+        <w:t>thông</w:t>
+      </w:r>
+      <w:proofErr w:type="spellEnd"/>
+      <w:r>
+        <w:rPr>
+          <w:rFonts w:asciiTheme="majorHAnsi" w:hAnsiTheme="majorHAnsi"/>
+          <w:sz w:val="28"/>
+          <w:szCs w:val="28"/>
+        </w:rPr>
+        <w:t xml:space="preserve"> tin </w:t>
+      </w:r>
+      <w:proofErr w:type="spellStart"/>
+      <w:r>
+        <w:rPr>
+          <w:rFonts w:asciiTheme="majorHAnsi" w:hAnsiTheme="majorHAnsi"/>
+          <w:sz w:val="28"/>
+          <w:szCs w:val="28"/>
+        </w:rPr>
+        <w:t>khác</w:t>
+      </w:r>
+      <w:proofErr w:type="spellEnd"/>
+    </w:p>
+    <w:p>
+      <w:pPr>
+        <w:rPr>
+          <w:rFonts w:asciiTheme="majorHAnsi" w:hAnsiTheme="majorHAnsi"/>
+          <w:sz w:val="28"/>
+          <w:szCs w:val="28"/>
+        </w:rPr>
+      </w:pPr>
+      <w:r>
+        <w:rPr>
+          <w:rFonts w:asciiTheme="majorHAnsi" w:hAnsiTheme="majorHAnsi"/>
+          <w:sz w:val="28"/>
+          <w:szCs w:val="28"/>
+        </w:rPr>
+        <w:tab/>
+      </w:r>
+      <w:r>
+        <w:rPr>
+          <w:rFonts w:asciiTheme="majorHAnsi" w:hAnsiTheme="majorHAnsi"/>
+          <w:sz w:val="28"/>
+          <w:szCs w:val="28"/>
+        </w:rPr>
+        <w:tab/>
+      </w:r>
+      <w:proofErr w:type="spellStart"/>
+      <w:r>
+        <w:rPr>
+          <w:rFonts w:asciiTheme="majorHAnsi" w:hAnsiTheme="majorHAnsi"/>
+          <w:sz w:val="28"/>
+          <w:szCs w:val="28"/>
+        </w:rPr>
+        <w:t>ContractDate</w:t>
+      </w:r>
+      <w:proofErr w:type="spellEnd"/>
+      <w:r>
+        <w:rPr>
+          <w:rFonts w:asciiTheme="majorHAnsi" w:hAnsiTheme="majorHAnsi"/>
+          <w:sz w:val="28"/>
+          <w:szCs w:val="28"/>
+        </w:rPr>
+        <w:t xml:space="preserve"> </w:t>
+      </w:r>
+      <w:r>
+        <w:rPr>
+          <w:rFonts w:asciiTheme="majorHAnsi" w:hAnsiTheme="majorHAnsi"/>
+          <w:sz w:val="28"/>
+          <w:szCs w:val="28"/>
+        </w:rPr>
+        <w:t xml:space="preserve"> - </w:t>
+      </w:r>
+      <w:proofErr w:type="spellStart"/>
+      <w:r>
+        <w:rPr>
+          <w:rFonts w:asciiTheme="majorHAnsi" w:hAnsiTheme="majorHAnsi"/>
+          <w:sz w:val="28"/>
+          <w:szCs w:val="28"/>
+        </w:rPr>
+        <w:t>ngày</w:t>
+      </w:r>
+      <w:proofErr w:type="spellEnd"/>
+      <w:r>
+        <w:rPr>
+          <w:rFonts w:asciiTheme="majorHAnsi" w:hAnsiTheme="majorHAnsi"/>
+          <w:sz w:val="28"/>
+          <w:szCs w:val="28"/>
+        </w:rPr>
+        <w:t xml:space="preserve"> </w:t>
+      </w:r>
+      <w:proofErr w:type="spellStart"/>
+      <w:r>
+        <w:rPr>
+          <w:rFonts w:asciiTheme="majorHAnsi" w:hAnsiTheme="majorHAnsi"/>
+          <w:sz w:val="28"/>
+          <w:szCs w:val="28"/>
+        </w:rPr>
+        <w:t>bắt</w:t>
+      </w:r>
+      <w:proofErr w:type="spellEnd"/>
+      <w:r>
+        <w:rPr>
+          <w:rFonts w:asciiTheme="majorHAnsi" w:hAnsiTheme="majorHAnsi"/>
+          <w:sz w:val="28"/>
+          <w:szCs w:val="28"/>
+        </w:rPr>
+        <w:t xml:space="preserve"> </w:t>
+      </w:r>
+      <w:proofErr w:type="spellStart"/>
+      <w:r>
+        <w:rPr>
+          <w:rFonts w:asciiTheme="majorHAnsi" w:hAnsiTheme="majorHAnsi"/>
+          <w:sz w:val="28"/>
+          <w:szCs w:val="28"/>
+        </w:rPr>
+        <w:t>đầu</w:t>
+      </w:r>
+      <w:proofErr w:type="spellEnd"/>
+      <w:r>
+        <w:rPr>
+          <w:rFonts w:asciiTheme="majorHAnsi" w:hAnsiTheme="majorHAnsi"/>
+          <w:sz w:val="28"/>
+          <w:szCs w:val="28"/>
+        </w:rPr>
+        <w:t xml:space="preserve"> </w:t>
+      </w:r>
+      <w:proofErr w:type="spellStart"/>
+      <w:r>
+        <w:rPr>
+          <w:rFonts w:asciiTheme="majorHAnsi" w:hAnsiTheme="majorHAnsi"/>
+          <w:sz w:val="28"/>
+          <w:szCs w:val="28"/>
+        </w:rPr>
+        <w:t>hợp</w:t>
+      </w:r>
+      <w:proofErr w:type="spellEnd"/>
+      <w:r>
+        <w:rPr>
+          <w:rFonts w:asciiTheme="majorHAnsi" w:hAnsiTheme="majorHAnsi"/>
+          <w:sz w:val="28"/>
+          <w:szCs w:val="28"/>
+        </w:rPr>
+        <w:t xml:space="preserve"> </w:t>
+      </w:r>
+      <w:proofErr w:type="spellStart"/>
+      <w:r>
+        <w:rPr>
+          <w:rFonts w:asciiTheme="majorHAnsi" w:hAnsiTheme="majorHAnsi"/>
+          <w:sz w:val="28"/>
+          <w:szCs w:val="28"/>
+        </w:rPr>
+        <w:t>tác</w:t>
+      </w:r>
+      <w:proofErr w:type="spellEnd"/>
+    </w:p>
+    <w:p>
+      <w:pPr>
+        <w:rPr>
+          <w:rFonts w:asciiTheme="majorHAnsi" w:hAnsiTheme="majorHAnsi"/>
+          <w:sz w:val="28"/>
+          <w:szCs w:val="28"/>
+        </w:rPr>
+      </w:pPr>
+      <w:r>
+        <w:rPr>
+          <w:rFonts w:asciiTheme="majorHAnsi" w:hAnsiTheme="majorHAnsi"/>
+          <w:sz w:val="28"/>
+          <w:szCs w:val="28"/>
+        </w:rPr>
+        <w:tab/>
+        <w:t xml:space="preserve">+ CUSTOMER - </w:t>
+      </w:r>
+      <w:proofErr w:type="spellStart"/>
+      <w:r>
+        <w:rPr>
+          <w:rFonts w:asciiTheme="majorHAnsi" w:hAnsiTheme="majorHAnsi"/>
+          <w:sz w:val="28"/>
+          <w:szCs w:val="28"/>
+        </w:rPr>
+        <w:t>khách</w:t>
+      </w:r>
+      <w:proofErr w:type="spellEnd"/>
+      <w:r>
+        <w:rPr>
+          <w:rFonts w:asciiTheme="majorHAnsi" w:hAnsiTheme="majorHAnsi"/>
+          <w:sz w:val="28"/>
+          <w:szCs w:val="28"/>
+        </w:rPr>
+        <w:t xml:space="preserve"> </w:t>
+      </w:r>
+      <w:proofErr w:type="spellStart"/>
+      <w:r>
+        <w:rPr>
+          <w:rFonts w:asciiTheme="majorHAnsi" w:hAnsiTheme="majorHAnsi"/>
+          <w:sz w:val="28"/>
+          <w:szCs w:val="28"/>
+        </w:rPr>
+        <w:t>hàng</w:t>
+      </w:r>
+      <w:proofErr w:type="spellEnd"/>
+      <w:r>
+        <w:rPr>
+          <w:rFonts w:asciiTheme="majorHAnsi" w:hAnsiTheme="majorHAnsi"/>
+          <w:sz w:val="28"/>
+          <w:szCs w:val="28"/>
+        </w:rPr>
+        <w:t xml:space="preserve"> </w:t>
+      </w:r>
+    </w:p>
+    <w:p>
+      <w:pPr>
+        <w:rPr>
+          <w:rFonts w:asciiTheme="majorHAnsi" w:hAnsiTheme="majorHAnsi"/>
+          <w:sz w:val="28"/>
+          <w:szCs w:val="28"/>
+        </w:rPr>
+      </w:pPr>
+      <w:r>
+        <w:rPr>
+          <w:rFonts w:asciiTheme="majorHAnsi" w:hAnsiTheme="majorHAnsi"/>
+          <w:sz w:val="28"/>
+          <w:szCs w:val="28"/>
+        </w:rPr>
+        <w:tab/>
+      </w:r>
+      <w:r>
+        <w:rPr>
+          <w:rFonts w:asciiTheme="majorHAnsi" w:hAnsiTheme="majorHAnsi"/>
+          <w:sz w:val="28"/>
+          <w:szCs w:val="28"/>
+        </w:rPr>
+        <w:tab/>
+        <w:t xml:space="preserve">Id </w:t>
+      </w:r>
+      <w:r>
+        <w:rPr>
+          <w:rFonts w:asciiTheme="majorHAnsi" w:hAnsiTheme="majorHAnsi"/>
+          <w:sz w:val="28"/>
+          <w:szCs w:val="28"/>
+        </w:rPr>
+        <w:t xml:space="preserve">- </w:t>
+      </w:r>
+      <w:proofErr w:type="spellStart"/>
+      <w:r>
+        <w:rPr>
+          <w:rFonts w:asciiTheme="majorHAnsi" w:hAnsiTheme="majorHAnsi"/>
+          <w:sz w:val="28"/>
+          <w:szCs w:val="28"/>
+        </w:rPr>
+        <w:t>mã</w:t>
+      </w:r>
+      <w:proofErr w:type="spellEnd"/>
+      <w:r>
+        <w:rPr>
+          <w:rFonts w:asciiTheme="majorHAnsi" w:hAnsiTheme="majorHAnsi"/>
+          <w:sz w:val="28"/>
+          <w:szCs w:val="28"/>
+        </w:rPr>
+        <w:t xml:space="preserve"> </w:t>
+      </w:r>
+      <w:proofErr w:type="spellStart"/>
+      <w:r>
+        <w:rPr>
+          <w:rFonts w:asciiTheme="majorHAnsi" w:hAnsiTheme="majorHAnsi"/>
+          <w:sz w:val="28"/>
+          <w:szCs w:val="28"/>
+        </w:rPr>
+        <w:t>khách</w:t>
+      </w:r>
+      <w:proofErr w:type="spellEnd"/>
+      <w:r>
+        <w:rPr>
+          <w:rFonts w:asciiTheme="majorHAnsi" w:hAnsiTheme="majorHAnsi"/>
+          <w:sz w:val="28"/>
+          <w:szCs w:val="28"/>
+        </w:rPr>
+        <w:t xml:space="preserve"> </w:t>
+      </w:r>
+      <w:proofErr w:type="spellStart"/>
+      <w:r>
+        <w:rPr>
+          <w:rFonts w:asciiTheme="majorHAnsi" w:hAnsiTheme="majorHAnsi"/>
+          <w:sz w:val="28"/>
+          <w:szCs w:val="28"/>
+        </w:rPr>
+        <w:t>hàng</w:t>
+      </w:r>
+      <w:proofErr w:type="spellEnd"/>
+    </w:p>
+    <w:p>
+      <w:pPr>
+        <w:rPr>
+          <w:rFonts w:asciiTheme="majorHAnsi" w:hAnsiTheme="majorHAnsi"/>
+          <w:sz w:val="28"/>
+          <w:szCs w:val="28"/>
+        </w:rPr>
+      </w:pPr>
+      <w:r>
+        <w:rPr>
+          <w:rFonts w:asciiTheme="majorHAnsi" w:hAnsiTheme="majorHAnsi"/>
+          <w:sz w:val="28"/>
+          <w:szCs w:val="28"/>
+        </w:rPr>
+        <w:tab/>
+      </w:r>
+      <w:r>
+        <w:rPr>
+          <w:rFonts w:asciiTheme="majorHAnsi" w:hAnsiTheme="majorHAnsi"/>
+          <w:sz w:val="28"/>
+          <w:szCs w:val="28"/>
+        </w:rPr>
+        <w:tab/>
+      </w:r>
+      <w:proofErr w:type="spellStart"/>
+      <w:r>
+        <w:rPr>
+          <w:rFonts w:asciiTheme="majorHAnsi" w:hAnsiTheme="majorHAnsi"/>
+          <w:sz w:val="28"/>
+          <w:szCs w:val="28"/>
+        </w:rPr>
+        <w:t>DisplayName</w:t>
+      </w:r>
+      <w:proofErr w:type="spellEnd"/>
+      <w:r>
+        <w:rPr>
+          <w:rFonts w:asciiTheme="majorHAnsi" w:hAnsiTheme="majorHAnsi"/>
+          <w:sz w:val="28"/>
+          <w:szCs w:val="28"/>
+        </w:rPr>
+        <w:t xml:space="preserve"> </w:t>
+      </w:r>
+      <w:r>
+        <w:rPr>
+          <w:rFonts w:asciiTheme="majorHAnsi" w:hAnsiTheme="majorHAnsi"/>
+          <w:sz w:val="28"/>
+          <w:szCs w:val="28"/>
+        </w:rPr>
+        <w:t xml:space="preserve"> - </w:t>
+      </w:r>
+      <w:proofErr w:type="spellStart"/>
+      <w:r>
+        <w:rPr>
+          <w:rFonts w:asciiTheme="majorHAnsi" w:hAnsiTheme="majorHAnsi"/>
+          <w:sz w:val="28"/>
+          <w:szCs w:val="28"/>
+        </w:rPr>
+        <w:t>tên</w:t>
+      </w:r>
+      <w:proofErr w:type="spellEnd"/>
+      <w:r>
+        <w:rPr>
+          <w:rFonts w:asciiTheme="majorHAnsi" w:hAnsiTheme="majorHAnsi"/>
+          <w:sz w:val="28"/>
+          <w:szCs w:val="28"/>
+        </w:rPr>
+        <w:t xml:space="preserve"> </w:t>
+      </w:r>
+      <w:proofErr w:type="spellStart"/>
+      <w:r>
+        <w:rPr>
+          <w:rFonts w:asciiTheme="majorHAnsi" w:hAnsiTheme="majorHAnsi"/>
+          <w:sz w:val="28"/>
+          <w:szCs w:val="28"/>
+        </w:rPr>
+        <w:t>hiển</w:t>
+      </w:r>
+      <w:proofErr w:type="spellEnd"/>
+      <w:r>
+        <w:rPr>
+          <w:rFonts w:asciiTheme="majorHAnsi" w:hAnsiTheme="majorHAnsi"/>
+          <w:sz w:val="28"/>
+          <w:szCs w:val="28"/>
+        </w:rPr>
+        <w:t xml:space="preserve"> </w:t>
+      </w:r>
+      <w:proofErr w:type="spellStart"/>
+      <w:r>
+        <w:rPr>
+          <w:rFonts w:asciiTheme="majorHAnsi" w:hAnsiTheme="majorHAnsi"/>
+          <w:sz w:val="28"/>
+          <w:szCs w:val="28"/>
+        </w:rPr>
+        <w:t>thị</w:t>
+      </w:r>
+      <w:proofErr w:type="spellEnd"/>
+    </w:p>
+    <w:p>
+      <w:pPr>
+        <w:rPr>
+          <w:rFonts w:asciiTheme="majorHAnsi" w:hAnsiTheme="majorHAnsi"/>
+          <w:sz w:val="28"/>
+          <w:szCs w:val="28"/>
+        </w:rPr>
+      </w:pPr>
+      <w:r>
+        <w:rPr>
+          <w:rFonts w:asciiTheme="majorHAnsi" w:hAnsiTheme="majorHAnsi"/>
+          <w:sz w:val="28"/>
+          <w:szCs w:val="28"/>
+        </w:rPr>
+        <w:tab/>
+      </w:r>
+      <w:r>
+        <w:rPr>
+          <w:rFonts w:asciiTheme="majorHAnsi" w:hAnsiTheme="majorHAnsi"/>
+          <w:sz w:val="28"/>
+          <w:szCs w:val="28"/>
+        </w:rPr>
+        <w:tab/>
+        <w:t xml:space="preserve">Address </w:t>
+      </w:r>
+      <w:r>
+        <w:rPr>
+          <w:rFonts w:asciiTheme="majorHAnsi" w:hAnsiTheme="majorHAnsi"/>
+          <w:sz w:val="28"/>
+          <w:szCs w:val="28"/>
+        </w:rPr>
+        <w:t xml:space="preserve">- </w:t>
+      </w:r>
+      <w:proofErr w:type="spellStart"/>
+      <w:r>
+        <w:rPr>
+          <w:rFonts w:asciiTheme="majorHAnsi" w:hAnsiTheme="majorHAnsi"/>
+          <w:sz w:val="28"/>
+          <w:szCs w:val="28"/>
+        </w:rPr>
+        <w:t>địa</w:t>
+      </w:r>
+      <w:proofErr w:type="spellEnd"/>
+      <w:r>
+        <w:rPr>
+          <w:rFonts w:asciiTheme="majorHAnsi" w:hAnsiTheme="majorHAnsi"/>
+          <w:sz w:val="28"/>
+          <w:szCs w:val="28"/>
+        </w:rPr>
+        <w:t xml:space="preserve"> </w:t>
+      </w:r>
+      <w:proofErr w:type="spellStart"/>
+      <w:r>
+        <w:rPr>
+          <w:rFonts w:asciiTheme="majorHAnsi" w:hAnsiTheme="majorHAnsi"/>
+          <w:sz w:val="28"/>
+          <w:szCs w:val="28"/>
+        </w:rPr>
+        <w:t>chỉ</w:t>
+      </w:r>
+      <w:proofErr w:type="spellEnd"/>
+    </w:p>
+    <w:p>
+      <w:pPr>
+        <w:rPr>
+          <w:rFonts w:asciiTheme="majorHAnsi" w:hAnsiTheme="majorHAnsi"/>
+          <w:sz w:val="28"/>
+          <w:szCs w:val="28"/>
+        </w:rPr>
+      </w:pPr>
+      <w:r>
+        <w:rPr>
+          <w:rFonts w:asciiTheme="majorHAnsi" w:hAnsiTheme="majorHAnsi"/>
+          <w:sz w:val="28"/>
+          <w:szCs w:val="28"/>
+        </w:rPr>
+        <w:tab/>
+      </w:r>
+      <w:r>
+        <w:rPr>
+          <w:rFonts w:asciiTheme="majorHAnsi" w:hAnsiTheme="majorHAnsi"/>
+          <w:sz w:val="28"/>
+          <w:szCs w:val="28"/>
+        </w:rPr>
+        <w:tab/>
+      </w:r>
+      <w:proofErr w:type="spellStart"/>
+      <w:r>
+        <w:rPr>
+          <w:rFonts w:asciiTheme="majorHAnsi" w:hAnsiTheme="majorHAnsi"/>
+          <w:sz w:val="28"/>
+          <w:szCs w:val="28"/>
+        </w:rPr>
+        <w:t>ContactNum</w:t>
+      </w:r>
+      <w:proofErr w:type="spellEnd"/>
+      <w:r>
+        <w:rPr>
+          <w:rFonts w:asciiTheme="majorHAnsi" w:hAnsiTheme="majorHAnsi"/>
+          <w:sz w:val="28"/>
+          <w:szCs w:val="28"/>
+        </w:rPr>
+        <w:t xml:space="preserve"> - SĐT</w:t>
+      </w:r>
+      <w:r>
+        <w:rPr>
+          <w:rFonts w:asciiTheme="majorHAnsi" w:hAnsiTheme="majorHAnsi"/>
+          <w:sz w:val="28"/>
+          <w:szCs w:val="28"/>
+        </w:rPr>
+        <w:t xml:space="preserve"> </w:t>
+      </w:r>
+    </w:p>
+    <w:p>
+      <w:pPr>
+        <w:rPr>
+          <w:rFonts w:asciiTheme="majorHAnsi" w:hAnsiTheme="majorHAnsi"/>
+          <w:sz w:val="28"/>
+          <w:szCs w:val="28"/>
+        </w:rPr>
+      </w:pPr>
+      <w:r>
+        <w:rPr>
+          <w:rFonts w:asciiTheme="majorHAnsi" w:hAnsiTheme="majorHAnsi"/>
+          <w:sz w:val="28"/>
+          <w:szCs w:val="28"/>
+        </w:rPr>
+        <w:tab/>
+      </w:r>
+      <w:r>
+        <w:rPr>
+          <w:rFonts w:asciiTheme="majorHAnsi" w:hAnsiTheme="majorHAnsi"/>
+          <w:sz w:val="28"/>
+          <w:szCs w:val="28"/>
+        </w:rPr>
+        <w:tab/>
+        <w:t xml:space="preserve">Email </w:t>
+      </w:r>
+      <w:r>
+        <w:rPr>
+          <w:rFonts w:asciiTheme="majorHAnsi" w:hAnsiTheme="majorHAnsi"/>
+          <w:sz w:val="28"/>
+          <w:szCs w:val="28"/>
+        </w:rPr>
+        <w:t>- mail</w:t>
+      </w:r>
+    </w:p>
+    <w:p>
+      <w:pPr>
+        <w:rPr>
+          <w:rFonts w:asciiTheme="majorHAnsi" w:hAnsiTheme="majorHAnsi"/>
+          <w:sz w:val="28"/>
+          <w:szCs w:val="28"/>
+        </w:rPr>
+      </w:pPr>
+      <w:r>
+        <w:rPr>
+          <w:rFonts w:asciiTheme="majorHAnsi" w:hAnsiTheme="majorHAnsi"/>
+          <w:sz w:val="28"/>
+          <w:szCs w:val="28"/>
+        </w:rPr>
+        <w:tab/>
+      </w:r>
+      <w:r>
+        <w:rPr>
+          <w:rFonts w:asciiTheme="majorHAnsi" w:hAnsiTheme="majorHAnsi"/>
+          <w:sz w:val="28"/>
+          <w:szCs w:val="28"/>
+        </w:rPr>
+        <w:tab/>
+      </w:r>
+      <w:proofErr w:type="spellStart"/>
+      <w:r>
+        <w:rPr>
+          <w:rFonts w:asciiTheme="majorHAnsi" w:hAnsiTheme="majorHAnsi"/>
+          <w:sz w:val="28"/>
+          <w:szCs w:val="28"/>
+        </w:rPr>
+        <w:t>AddInfo</w:t>
+      </w:r>
+      <w:proofErr w:type="spellEnd"/>
+      <w:r>
+        <w:rPr>
+          <w:rFonts w:asciiTheme="majorHAnsi" w:hAnsiTheme="majorHAnsi"/>
+          <w:sz w:val="28"/>
+          <w:szCs w:val="28"/>
+        </w:rPr>
+        <w:t xml:space="preserve"> </w:t>
+      </w:r>
+      <w:r>
+        <w:rPr>
+          <w:rFonts w:asciiTheme="majorHAnsi" w:hAnsiTheme="majorHAnsi"/>
+          <w:sz w:val="28"/>
+          <w:szCs w:val="28"/>
+        </w:rPr>
+        <w:t xml:space="preserve">- </w:t>
+      </w:r>
+      <w:proofErr w:type="spellStart"/>
+      <w:r>
+        <w:rPr>
+          <w:rFonts w:asciiTheme="majorHAnsi" w:hAnsiTheme="majorHAnsi"/>
+          <w:sz w:val="28"/>
+          <w:szCs w:val="28"/>
+        </w:rPr>
+        <w:t>các</w:t>
+      </w:r>
+      <w:proofErr w:type="spellEnd"/>
+      <w:r>
+        <w:rPr>
+          <w:rFonts w:asciiTheme="majorHAnsi" w:hAnsiTheme="majorHAnsi"/>
+          <w:sz w:val="28"/>
+          <w:szCs w:val="28"/>
+        </w:rPr>
+        <w:t xml:space="preserve"> </w:t>
+      </w:r>
+      <w:proofErr w:type="spellStart"/>
+      <w:r>
+        <w:rPr>
+          <w:rFonts w:asciiTheme="majorHAnsi" w:hAnsiTheme="majorHAnsi"/>
+          <w:sz w:val="28"/>
+          <w:szCs w:val="28"/>
+        </w:rPr>
+        <w:t>thông</w:t>
+      </w:r>
+      <w:proofErr w:type="spellEnd"/>
+      <w:r>
+        <w:rPr>
+          <w:rFonts w:asciiTheme="majorHAnsi" w:hAnsiTheme="majorHAnsi"/>
+          <w:sz w:val="28"/>
+          <w:szCs w:val="28"/>
+        </w:rPr>
+        <w:t xml:space="preserve"> tin </w:t>
+      </w:r>
+      <w:proofErr w:type="spellStart"/>
+      <w:r>
+        <w:rPr>
+          <w:rFonts w:asciiTheme="majorHAnsi" w:hAnsiTheme="majorHAnsi"/>
+          <w:sz w:val="28"/>
+          <w:szCs w:val="28"/>
+        </w:rPr>
+        <w:t>khác</w:t>
+      </w:r>
+      <w:proofErr w:type="spellEnd"/>
+    </w:p>
+    <w:p>
+      <w:pPr>
+        <w:rPr>
+          <w:rFonts w:asciiTheme="majorHAnsi" w:hAnsiTheme="majorHAnsi"/>
+          <w:sz w:val="28"/>
+          <w:szCs w:val="28"/>
+        </w:rPr>
+      </w:pPr>
+      <w:r>
+        <w:rPr>
+          <w:rFonts w:asciiTheme="majorHAnsi" w:hAnsiTheme="majorHAnsi"/>
+          <w:sz w:val="28"/>
+          <w:szCs w:val="28"/>
+        </w:rPr>
+        <w:tab/>
+      </w:r>
+      <w:r>
+        <w:rPr>
+          <w:rFonts w:asciiTheme="majorHAnsi" w:hAnsiTheme="majorHAnsi"/>
+          <w:sz w:val="28"/>
+          <w:szCs w:val="28"/>
+        </w:rPr>
+        <w:tab/>
+      </w:r>
+      <w:proofErr w:type="spellStart"/>
+      <w:r>
+        <w:rPr>
+          <w:rFonts w:asciiTheme="majorHAnsi" w:hAnsiTheme="majorHAnsi"/>
+          <w:sz w:val="28"/>
+          <w:szCs w:val="28"/>
+        </w:rPr>
+        <w:t>ContractDate</w:t>
+      </w:r>
+      <w:proofErr w:type="spellEnd"/>
+      <w:r>
+        <w:rPr>
+          <w:rFonts w:asciiTheme="majorHAnsi" w:hAnsiTheme="majorHAnsi"/>
+          <w:sz w:val="28"/>
+          <w:szCs w:val="28"/>
+        </w:rPr>
+        <w:t xml:space="preserve"> </w:t>
+      </w:r>
+      <w:r>
+        <w:rPr>
+          <w:rFonts w:asciiTheme="majorHAnsi" w:hAnsiTheme="majorHAnsi"/>
+          <w:sz w:val="28"/>
+          <w:szCs w:val="28"/>
+        </w:rPr>
+        <w:t xml:space="preserve">- </w:t>
+      </w:r>
+      <w:proofErr w:type="spellStart"/>
+      <w:r>
+        <w:rPr>
+          <w:rFonts w:asciiTheme="majorHAnsi" w:hAnsiTheme="majorHAnsi"/>
+          <w:sz w:val="28"/>
+          <w:szCs w:val="28"/>
+        </w:rPr>
+        <w:t>ngày</w:t>
+      </w:r>
+      <w:proofErr w:type="spellEnd"/>
+      <w:r>
+        <w:rPr>
+          <w:rFonts w:asciiTheme="majorHAnsi" w:hAnsiTheme="majorHAnsi"/>
+          <w:sz w:val="28"/>
+          <w:szCs w:val="28"/>
+        </w:rPr>
+        <w:t xml:space="preserve"> </w:t>
+      </w:r>
+      <w:proofErr w:type="spellStart"/>
+      <w:r>
+        <w:rPr>
+          <w:rFonts w:asciiTheme="majorHAnsi" w:hAnsiTheme="majorHAnsi"/>
+          <w:sz w:val="28"/>
+          <w:szCs w:val="28"/>
+        </w:rPr>
+        <w:t>bắt</w:t>
+      </w:r>
+      <w:proofErr w:type="spellEnd"/>
+      <w:r>
+        <w:rPr>
+          <w:rFonts w:asciiTheme="majorHAnsi" w:hAnsiTheme="majorHAnsi"/>
+          <w:sz w:val="28"/>
+          <w:szCs w:val="28"/>
+        </w:rPr>
+        <w:t xml:space="preserve"> </w:t>
+      </w:r>
+      <w:proofErr w:type="spellStart"/>
+      <w:r>
+        <w:rPr>
+          <w:rFonts w:asciiTheme="majorHAnsi" w:hAnsiTheme="majorHAnsi"/>
+          <w:sz w:val="28"/>
+          <w:szCs w:val="28"/>
+        </w:rPr>
+        <w:t>đầu</w:t>
+      </w:r>
+      <w:proofErr w:type="spellEnd"/>
+      <w:r>
+        <w:rPr>
+          <w:rFonts w:asciiTheme="majorHAnsi" w:hAnsiTheme="majorHAnsi"/>
+          <w:sz w:val="28"/>
+          <w:szCs w:val="28"/>
+        </w:rPr>
+        <w:t xml:space="preserve"> </w:t>
+      </w:r>
+      <w:proofErr w:type="spellStart"/>
+      <w:r>
+        <w:rPr>
+          <w:rFonts w:asciiTheme="majorHAnsi" w:hAnsiTheme="majorHAnsi"/>
+          <w:sz w:val="28"/>
+          <w:szCs w:val="28"/>
+        </w:rPr>
+        <w:t>sử</w:t>
+      </w:r>
+      <w:proofErr w:type="spellEnd"/>
+      <w:r>
+        <w:rPr>
+          <w:rFonts w:asciiTheme="majorHAnsi" w:hAnsiTheme="majorHAnsi"/>
+          <w:sz w:val="28"/>
+          <w:szCs w:val="28"/>
+        </w:rPr>
+        <w:t xml:space="preserve"> </w:t>
+      </w:r>
+      <w:proofErr w:type="spellStart"/>
+      <w:r>
+        <w:rPr>
+          <w:rFonts w:asciiTheme="majorHAnsi" w:hAnsiTheme="majorHAnsi"/>
+          <w:sz w:val="28"/>
+          <w:szCs w:val="28"/>
+        </w:rPr>
+        <w:t>dụng</w:t>
+      </w:r>
+      <w:proofErr w:type="spellEnd"/>
+    </w:p>
+    <w:p>
+      <w:pPr>
+        <w:rPr>
+          <w:rFonts w:asciiTheme="majorHAnsi" w:hAnsiTheme="majorHAnsi"/>
+          <w:sz w:val="28"/>
+          <w:szCs w:val="28"/>
+        </w:rPr>
+      </w:pPr>
+      <w:r>
+        <w:rPr>
+          <w:rFonts w:asciiTheme="majorHAnsi" w:hAnsiTheme="majorHAnsi"/>
+          <w:sz w:val="28"/>
+          <w:szCs w:val="28"/>
+        </w:rPr>
+        <w:tab/>
+      </w:r>
+    </w:p>
+    <w:p>
+      <w:pPr>
+        <w:rPr>
+          <w:rFonts w:asciiTheme="majorHAnsi" w:hAnsiTheme="majorHAnsi"/>
+          <w:sz w:val="28"/>
+          <w:szCs w:val="28"/>
+        </w:rPr>
+      </w:pPr>
+      <w:r>
+        <w:rPr>
+          <w:rFonts w:asciiTheme="majorHAnsi" w:hAnsiTheme="majorHAnsi"/>
+          <w:sz w:val="28"/>
+          <w:szCs w:val="28"/>
+        </w:rPr>
+        <w:br w:type="page"/>
+      </w:r>
+    </w:p>
+    <w:p>
+      <w:pPr>
+        <w:rPr>
+          <w:rFonts w:asciiTheme="majorHAnsi" w:hAnsiTheme="majorHAnsi"/>
+          <w:sz w:val="28"/>
+          <w:szCs w:val="28"/>
+        </w:rPr>
+      </w:pPr>
+      <w:r>
+        <w:rPr>
+          <w:rFonts w:asciiTheme="majorHAnsi" w:hAnsiTheme="majorHAnsi"/>
+          <w:sz w:val="28"/>
+          <w:szCs w:val="28"/>
+        </w:rPr>
         <w:lastRenderedPageBreak/>
-        <w:tab/>
-      </w:r>
-      <w:r>
-        <w:rPr>
-          <w:rFonts w:asciiTheme="majorHAnsi" w:hAnsiTheme="majorHAnsi"/>
-          <w:sz w:val="28"/>
-          <w:szCs w:val="28"/>
-        </w:rPr>
-        <w:tab/>
-      </w:r>
-      <w:proofErr w:type="spellStart"/>
-      <w:r>
-        <w:rPr>
-          <w:rFonts w:asciiTheme="majorHAnsi" w:hAnsiTheme="majorHAnsi"/>
-          <w:sz w:val="28"/>
-          <w:szCs w:val="28"/>
-        </w:rPr>
-        <w:t>DisplayName</w:t>
-      </w:r>
-      <w:proofErr w:type="spellEnd"/>
+        <w:t>+ INP</w:t>
+      </w:r>
+      <w:r>
+        <w:rPr>
+          <w:rFonts w:asciiTheme="majorHAnsi" w:hAnsiTheme="majorHAnsi"/>
+          <w:sz w:val="28"/>
+          <w:szCs w:val="28"/>
+        </w:rPr>
+        <w:t>U</w:t>
+      </w:r>
+      <w:r>
+        <w:rPr>
+          <w:rFonts w:asciiTheme="majorHAnsi" w:hAnsiTheme="majorHAnsi"/>
+          <w:sz w:val="28"/>
+          <w:szCs w:val="28"/>
+        </w:rPr>
+        <w:t xml:space="preserve">T - </w:t>
+      </w:r>
+      <w:proofErr w:type="spellStart"/>
+      <w:r>
+        <w:rPr>
+          <w:rFonts w:asciiTheme="majorHAnsi" w:hAnsiTheme="majorHAnsi"/>
+          <w:sz w:val="28"/>
+          <w:szCs w:val="28"/>
+        </w:rPr>
+        <w:t>phiếu</w:t>
+      </w:r>
+      <w:proofErr w:type="spellEnd"/>
+      <w:r>
+        <w:rPr>
+          <w:rFonts w:asciiTheme="majorHAnsi" w:hAnsiTheme="majorHAnsi"/>
+          <w:sz w:val="28"/>
+          <w:szCs w:val="28"/>
+        </w:rPr>
+        <w:t xml:space="preserve"> </w:t>
+      </w:r>
+      <w:proofErr w:type="spellStart"/>
+      <w:r>
+        <w:rPr>
+          <w:rFonts w:asciiTheme="majorHAnsi" w:hAnsiTheme="majorHAnsi"/>
+          <w:sz w:val="28"/>
+          <w:szCs w:val="28"/>
+        </w:rPr>
+        <w:t>nhập</w:t>
+      </w:r>
+      <w:proofErr w:type="spellEnd"/>
+      <w:r>
+        <w:rPr>
+          <w:rFonts w:asciiTheme="majorHAnsi" w:hAnsiTheme="majorHAnsi"/>
+          <w:sz w:val="28"/>
+          <w:szCs w:val="28"/>
+        </w:rPr>
+        <w:t xml:space="preserve"> </w:t>
+      </w:r>
+    </w:p>
+    <w:p>
+      <w:pPr>
+        <w:rPr>
+          <w:rFonts w:asciiTheme="majorHAnsi" w:hAnsiTheme="majorHAnsi"/>
+          <w:sz w:val="28"/>
+          <w:szCs w:val="28"/>
+        </w:rPr>
+      </w:pPr>
+      <w:r>
+        <w:rPr>
+          <w:rFonts w:asciiTheme="majorHAnsi" w:hAnsiTheme="majorHAnsi"/>
+          <w:sz w:val="28"/>
+          <w:szCs w:val="28"/>
+        </w:rPr>
+        <w:tab/>
+      </w:r>
+      <w:r>
+        <w:rPr>
+          <w:rFonts w:asciiTheme="majorHAnsi" w:hAnsiTheme="majorHAnsi"/>
+          <w:sz w:val="28"/>
+          <w:szCs w:val="28"/>
+        </w:rPr>
+        <w:tab/>
+        <w:t>Id</w:t>
+      </w:r>
+      <w:r>
+        <w:rPr>
+          <w:rFonts w:asciiTheme="majorHAnsi" w:hAnsiTheme="majorHAnsi"/>
+          <w:sz w:val="28"/>
+          <w:szCs w:val="28"/>
+        </w:rPr>
+        <w:t xml:space="preserve"> </w:t>
+      </w:r>
+      <w:r>
+        <w:rPr>
+          <w:rFonts w:asciiTheme="majorHAnsi" w:hAnsiTheme="majorHAnsi"/>
+          <w:sz w:val="28"/>
+          <w:szCs w:val="28"/>
+        </w:rPr>
+        <w:t xml:space="preserve">- </w:t>
+      </w:r>
+      <w:proofErr w:type="spellStart"/>
+      <w:r>
+        <w:rPr>
+          <w:rFonts w:asciiTheme="majorHAnsi" w:hAnsiTheme="majorHAnsi"/>
+          <w:sz w:val="28"/>
+          <w:szCs w:val="28"/>
+        </w:rPr>
+        <w:t>mã</w:t>
+      </w:r>
+      <w:proofErr w:type="spellEnd"/>
+      <w:r>
+        <w:rPr>
+          <w:rFonts w:asciiTheme="majorHAnsi" w:hAnsiTheme="majorHAnsi"/>
+          <w:sz w:val="28"/>
+          <w:szCs w:val="28"/>
+        </w:rPr>
+        <w:t xml:space="preserve"> </w:t>
+      </w:r>
+      <w:proofErr w:type="spellStart"/>
+      <w:r>
+        <w:rPr>
+          <w:rFonts w:asciiTheme="majorHAnsi" w:hAnsiTheme="majorHAnsi"/>
+          <w:sz w:val="28"/>
+          <w:szCs w:val="28"/>
+        </w:rPr>
+        <w:t>phiếu</w:t>
+      </w:r>
+      <w:proofErr w:type="spellEnd"/>
+      <w:r>
+        <w:rPr>
+          <w:rFonts w:asciiTheme="majorHAnsi" w:hAnsiTheme="majorHAnsi"/>
+          <w:sz w:val="28"/>
+          <w:szCs w:val="28"/>
+        </w:rPr>
+        <w:t xml:space="preserve"> </w:t>
+      </w:r>
+      <w:proofErr w:type="spellStart"/>
+      <w:r>
+        <w:rPr>
+          <w:rFonts w:asciiTheme="majorHAnsi" w:hAnsiTheme="majorHAnsi"/>
+          <w:sz w:val="28"/>
+          <w:szCs w:val="28"/>
+        </w:rPr>
+        <w:t>nhập</w:t>
+      </w:r>
+      <w:proofErr w:type="spellEnd"/>
+    </w:p>
+    <w:p>
+      <w:pPr>
+        <w:rPr>
+          <w:rFonts w:asciiTheme="majorHAnsi" w:hAnsiTheme="majorHAnsi"/>
+          <w:sz w:val="28"/>
+          <w:szCs w:val="28"/>
+        </w:rPr>
+      </w:pPr>
+      <w:r>
+        <w:rPr>
+          <w:rFonts w:asciiTheme="majorHAnsi" w:hAnsiTheme="majorHAnsi"/>
+          <w:sz w:val="28"/>
+          <w:szCs w:val="28"/>
+        </w:rPr>
+        <w:tab/>
+      </w:r>
+      <w:r>
+        <w:rPr>
+          <w:rFonts w:asciiTheme="majorHAnsi" w:hAnsiTheme="majorHAnsi"/>
+          <w:sz w:val="28"/>
+          <w:szCs w:val="28"/>
+        </w:rPr>
+        <w:tab/>
+      </w:r>
+      <w:proofErr w:type="spellStart"/>
+      <w:r>
+        <w:rPr>
+          <w:rFonts w:asciiTheme="majorHAnsi" w:hAnsiTheme="majorHAnsi"/>
+          <w:sz w:val="28"/>
+          <w:szCs w:val="28"/>
+        </w:rPr>
+        <w:t>InputDate</w:t>
+      </w:r>
+      <w:proofErr w:type="spellEnd"/>
+      <w:r>
+        <w:rPr>
+          <w:rFonts w:asciiTheme="majorHAnsi" w:hAnsiTheme="majorHAnsi"/>
+          <w:sz w:val="28"/>
+          <w:szCs w:val="28"/>
+        </w:rPr>
+        <w:t xml:space="preserve"> </w:t>
+      </w:r>
       <w:r>
         <w:rPr>
           <w:rFonts w:asciiTheme="majorHAnsi" w:hAnsiTheme="majorHAnsi"/>
@@ -1998,71 +3397,249 @@
           <w:sz w:val="28"/>
           <w:szCs w:val="28"/>
         </w:rPr>
-        <w:t>tên</w:t>
-      </w:r>
-      <w:proofErr w:type="spellEnd"/>
-      <w:r>
-        <w:rPr>
-          <w:rFonts w:asciiTheme="majorHAnsi" w:hAnsiTheme="majorHAnsi"/>
-          <w:sz w:val="28"/>
-          <w:szCs w:val="28"/>
-        </w:rPr>
-        <w:t xml:space="preserve"> </w:t>
-      </w:r>
-      <w:proofErr w:type="spellStart"/>
-      <w:r>
-        <w:rPr>
-          <w:rFonts w:asciiTheme="majorHAnsi" w:hAnsiTheme="majorHAnsi"/>
-          <w:sz w:val="28"/>
-          <w:szCs w:val="28"/>
-        </w:rPr>
-        <w:t>hiển</w:t>
-      </w:r>
-      <w:proofErr w:type="spellEnd"/>
-      <w:r>
-        <w:rPr>
-          <w:rFonts w:asciiTheme="majorHAnsi" w:hAnsiTheme="majorHAnsi"/>
-          <w:sz w:val="28"/>
-          <w:szCs w:val="28"/>
-        </w:rPr>
-        <w:t xml:space="preserve"> </w:t>
-      </w:r>
-      <w:proofErr w:type="spellStart"/>
-      <w:r>
-        <w:rPr>
-          <w:rFonts w:asciiTheme="majorHAnsi" w:hAnsiTheme="majorHAnsi"/>
-          <w:sz w:val="28"/>
-          <w:szCs w:val="28"/>
-        </w:rPr>
-        <w:t>thị</w:t>
-      </w:r>
-      <w:proofErr w:type="spellEnd"/>
-    </w:p>
-    <w:p>
-      <w:pPr>
-        <w:rPr>
-          <w:rFonts w:asciiTheme="majorHAnsi" w:hAnsiTheme="majorHAnsi"/>
-          <w:sz w:val="28"/>
-          <w:szCs w:val="28"/>
-        </w:rPr>
-      </w:pPr>
-      <w:r>
-        <w:rPr>
-          <w:rFonts w:asciiTheme="majorHAnsi" w:hAnsiTheme="majorHAnsi"/>
-          <w:sz w:val="28"/>
-          <w:szCs w:val="28"/>
-        </w:rPr>
-        <w:tab/>
-      </w:r>
-      <w:r>
-        <w:rPr>
-          <w:rFonts w:asciiTheme="majorHAnsi" w:hAnsiTheme="majorHAnsi"/>
-          <w:sz w:val="28"/>
-          <w:szCs w:val="28"/>
-        </w:rPr>
-        <w:tab/>
-        <w:t>Address</w:t>
-      </w:r>
+        <w:t>ngày</w:t>
+      </w:r>
+      <w:proofErr w:type="spellEnd"/>
+      <w:r>
+        <w:rPr>
+          <w:rFonts w:asciiTheme="majorHAnsi" w:hAnsiTheme="majorHAnsi"/>
+          <w:sz w:val="28"/>
+          <w:szCs w:val="28"/>
+        </w:rPr>
+        <w:t xml:space="preserve"> </w:t>
+      </w:r>
+      <w:proofErr w:type="spellStart"/>
+      <w:r>
+        <w:rPr>
+          <w:rFonts w:asciiTheme="majorHAnsi" w:hAnsiTheme="majorHAnsi"/>
+          <w:sz w:val="28"/>
+          <w:szCs w:val="28"/>
+        </w:rPr>
+        <w:t>nhập</w:t>
+      </w:r>
+      <w:proofErr w:type="spellEnd"/>
+    </w:p>
+    <w:p>
+      <w:pPr>
+        <w:rPr>
+          <w:rFonts w:asciiTheme="majorHAnsi" w:hAnsiTheme="majorHAnsi"/>
+          <w:sz w:val="28"/>
+          <w:szCs w:val="28"/>
+        </w:rPr>
+      </w:pPr>
+      <w:r>
+        <w:rPr>
+          <w:rFonts w:asciiTheme="majorHAnsi" w:hAnsiTheme="majorHAnsi"/>
+          <w:sz w:val="28"/>
+          <w:szCs w:val="28"/>
+        </w:rPr>
+        <w:tab/>
+        <w:t xml:space="preserve">+ INPUTINFO - </w:t>
+      </w:r>
+      <w:proofErr w:type="spellStart"/>
+      <w:r>
+        <w:rPr>
+          <w:rFonts w:asciiTheme="majorHAnsi" w:hAnsiTheme="majorHAnsi"/>
+          <w:sz w:val="28"/>
+          <w:szCs w:val="28"/>
+        </w:rPr>
+        <w:t>thông</w:t>
+      </w:r>
+      <w:proofErr w:type="spellEnd"/>
+      <w:r>
+        <w:rPr>
+          <w:rFonts w:asciiTheme="majorHAnsi" w:hAnsiTheme="majorHAnsi"/>
+          <w:sz w:val="28"/>
+          <w:szCs w:val="28"/>
+        </w:rPr>
+        <w:t xml:space="preserve"> tin chi </w:t>
+      </w:r>
+      <w:proofErr w:type="spellStart"/>
+      <w:r>
+        <w:rPr>
+          <w:rFonts w:asciiTheme="majorHAnsi" w:hAnsiTheme="majorHAnsi"/>
+          <w:sz w:val="28"/>
+          <w:szCs w:val="28"/>
+        </w:rPr>
+        <w:t>tiết</w:t>
+      </w:r>
+      <w:proofErr w:type="spellEnd"/>
+      <w:r>
+        <w:rPr>
+          <w:rFonts w:asciiTheme="majorHAnsi" w:hAnsiTheme="majorHAnsi"/>
+          <w:sz w:val="28"/>
+          <w:szCs w:val="28"/>
+        </w:rPr>
+        <w:t xml:space="preserve"> </w:t>
+      </w:r>
+      <w:proofErr w:type="spellStart"/>
+      <w:r>
+        <w:rPr>
+          <w:rFonts w:asciiTheme="majorHAnsi" w:hAnsiTheme="majorHAnsi"/>
+          <w:sz w:val="28"/>
+          <w:szCs w:val="28"/>
+        </w:rPr>
+        <w:t>phiếu</w:t>
+      </w:r>
+      <w:proofErr w:type="spellEnd"/>
+      <w:r>
+        <w:rPr>
+          <w:rFonts w:asciiTheme="majorHAnsi" w:hAnsiTheme="majorHAnsi"/>
+          <w:sz w:val="28"/>
+          <w:szCs w:val="28"/>
+        </w:rPr>
+        <w:t xml:space="preserve"> </w:t>
+      </w:r>
+      <w:proofErr w:type="spellStart"/>
+      <w:r>
+        <w:rPr>
+          <w:rFonts w:asciiTheme="majorHAnsi" w:hAnsiTheme="majorHAnsi"/>
+          <w:sz w:val="28"/>
+          <w:szCs w:val="28"/>
+        </w:rPr>
+        <w:t>nhập</w:t>
+      </w:r>
+      <w:proofErr w:type="spellEnd"/>
+    </w:p>
+    <w:p>
+      <w:pPr>
+        <w:rPr>
+          <w:rFonts w:asciiTheme="majorHAnsi" w:hAnsiTheme="majorHAnsi"/>
+          <w:sz w:val="28"/>
+          <w:szCs w:val="28"/>
+        </w:rPr>
+      </w:pPr>
+      <w:r>
+        <w:rPr>
+          <w:rFonts w:asciiTheme="majorHAnsi" w:hAnsiTheme="majorHAnsi"/>
+          <w:sz w:val="28"/>
+          <w:szCs w:val="28"/>
+        </w:rPr>
+        <w:tab/>
+      </w:r>
+      <w:r>
+        <w:rPr>
+          <w:rFonts w:asciiTheme="majorHAnsi" w:hAnsiTheme="majorHAnsi"/>
+          <w:sz w:val="28"/>
+          <w:szCs w:val="28"/>
+        </w:rPr>
+        <w:tab/>
+      </w:r>
+      <w:r>
+        <w:rPr>
+          <w:rFonts w:asciiTheme="majorHAnsi" w:hAnsiTheme="majorHAnsi"/>
+          <w:sz w:val="28"/>
+          <w:szCs w:val="28"/>
+        </w:rPr>
+        <w:t>Id</w:t>
+      </w:r>
+      <w:r>
+        <w:rPr>
+          <w:rFonts w:asciiTheme="majorHAnsi" w:hAnsiTheme="majorHAnsi"/>
+          <w:sz w:val="28"/>
+          <w:szCs w:val="28"/>
+        </w:rPr>
+        <w:t xml:space="preserve"> - </w:t>
+      </w:r>
+      <w:proofErr w:type="spellStart"/>
+      <w:r>
+        <w:rPr>
+          <w:rFonts w:asciiTheme="majorHAnsi" w:hAnsiTheme="majorHAnsi"/>
+          <w:sz w:val="28"/>
+          <w:szCs w:val="28"/>
+        </w:rPr>
+        <w:t>mã</w:t>
+      </w:r>
+      <w:proofErr w:type="spellEnd"/>
+      <w:r>
+        <w:rPr>
+          <w:rFonts w:asciiTheme="majorHAnsi" w:hAnsiTheme="majorHAnsi"/>
+          <w:sz w:val="28"/>
+          <w:szCs w:val="28"/>
+        </w:rPr>
+        <w:t xml:space="preserve"> chi </w:t>
+      </w:r>
+      <w:proofErr w:type="spellStart"/>
+      <w:r>
+        <w:rPr>
+          <w:rFonts w:asciiTheme="majorHAnsi" w:hAnsiTheme="majorHAnsi"/>
+          <w:sz w:val="28"/>
+          <w:szCs w:val="28"/>
+        </w:rPr>
+        <w:t>tiết</w:t>
+      </w:r>
+      <w:proofErr w:type="spellEnd"/>
+      <w:r>
+        <w:rPr>
+          <w:rFonts w:asciiTheme="majorHAnsi" w:hAnsiTheme="majorHAnsi"/>
+          <w:sz w:val="28"/>
+          <w:szCs w:val="28"/>
+        </w:rPr>
+        <w:t xml:space="preserve"> </w:t>
+      </w:r>
+      <w:proofErr w:type="spellStart"/>
+      <w:r>
+        <w:rPr>
+          <w:rFonts w:asciiTheme="majorHAnsi" w:hAnsiTheme="majorHAnsi"/>
+          <w:sz w:val="28"/>
+          <w:szCs w:val="28"/>
+        </w:rPr>
+        <w:t>phiếu</w:t>
+      </w:r>
+      <w:proofErr w:type="spellEnd"/>
+      <w:r>
+        <w:rPr>
+          <w:rFonts w:asciiTheme="majorHAnsi" w:hAnsiTheme="majorHAnsi"/>
+          <w:sz w:val="28"/>
+          <w:szCs w:val="28"/>
+        </w:rPr>
+        <w:t xml:space="preserve"> </w:t>
+      </w:r>
+      <w:proofErr w:type="spellStart"/>
+      <w:r>
+        <w:rPr>
+          <w:rFonts w:asciiTheme="majorHAnsi" w:hAnsiTheme="majorHAnsi"/>
+          <w:sz w:val="28"/>
+          <w:szCs w:val="28"/>
+        </w:rPr>
+        <w:t>nhập</w:t>
+      </w:r>
+      <w:proofErr w:type="spellEnd"/>
+    </w:p>
+    <w:p>
+      <w:pPr>
+        <w:rPr>
+          <w:rFonts w:asciiTheme="majorHAnsi" w:hAnsiTheme="majorHAnsi"/>
+          <w:sz w:val="28"/>
+          <w:szCs w:val="28"/>
+        </w:rPr>
+      </w:pPr>
+      <w:r>
+        <w:rPr>
+          <w:rFonts w:asciiTheme="majorHAnsi" w:hAnsiTheme="majorHAnsi"/>
+          <w:sz w:val="28"/>
+          <w:szCs w:val="28"/>
+        </w:rPr>
+        <w:tab/>
+      </w:r>
+      <w:r>
+        <w:rPr>
+          <w:rFonts w:asciiTheme="majorHAnsi" w:hAnsiTheme="majorHAnsi"/>
+          <w:sz w:val="28"/>
+          <w:szCs w:val="28"/>
+        </w:rPr>
+        <w:tab/>
+      </w:r>
+      <w:proofErr w:type="spellStart"/>
+      <w:r>
+        <w:rPr>
+          <w:rFonts w:asciiTheme="majorHAnsi" w:hAnsiTheme="majorHAnsi"/>
+          <w:sz w:val="28"/>
+          <w:szCs w:val="28"/>
+        </w:rPr>
+        <w:t>IdObject</w:t>
+      </w:r>
+      <w:proofErr w:type="spellEnd"/>
       <w:r>
         <w:rPr>
           <w:rFonts w:asciiTheme="majorHAnsi" w:hAnsiTheme="majorHAnsi"/>
@@ -2086,77 +3663,165 @@
           <w:sz w:val="28"/>
           <w:szCs w:val="28"/>
         </w:rPr>
-        <w:t>địa</w:t>
-      </w:r>
-      <w:proofErr w:type="spellEnd"/>
-      <w:r>
-        <w:rPr>
-          <w:rFonts w:asciiTheme="majorHAnsi" w:hAnsiTheme="majorHAnsi"/>
-          <w:sz w:val="28"/>
-          <w:szCs w:val="28"/>
-        </w:rPr>
-        <w:t xml:space="preserve"> </w:t>
-      </w:r>
-      <w:proofErr w:type="spellStart"/>
-      <w:r>
-        <w:rPr>
-          <w:rFonts w:asciiTheme="majorHAnsi" w:hAnsiTheme="majorHAnsi"/>
-          <w:sz w:val="28"/>
-          <w:szCs w:val="28"/>
-        </w:rPr>
-        <w:t>chỉ</w:t>
-      </w:r>
-      <w:proofErr w:type="spellEnd"/>
-    </w:p>
-    <w:p>
-      <w:pPr>
-        <w:rPr>
-          <w:rFonts w:asciiTheme="majorHAnsi" w:hAnsiTheme="majorHAnsi"/>
-          <w:sz w:val="28"/>
-          <w:szCs w:val="28"/>
-        </w:rPr>
-      </w:pPr>
-      <w:r>
-        <w:rPr>
-          <w:rFonts w:asciiTheme="majorHAnsi" w:hAnsiTheme="majorHAnsi"/>
-          <w:sz w:val="28"/>
-          <w:szCs w:val="28"/>
-        </w:rPr>
-        <w:tab/>
-      </w:r>
-      <w:r>
-        <w:rPr>
-          <w:rFonts w:asciiTheme="majorHAnsi" w:hAnsiTheme="majorHAnsi"/>
-          <w:sz w:val="28"/>
-          <w:szCs w:val="28"/>
-        </w:rPr>
-        <w:tab/>
-      </w:r>
-      <w:proofErr w:type="spellStart"/>
-      <w:r>
-        <w:rPr>
-          <w:rFonts w:asciiTheme="majorHAnsi" w:hAnsiTheme="majorHAnsi"/>
-          <w:sz w:val="28"/>
-          <w:szCs w:val="28"/>
-        </w:rPr>
-        <w:t>ContactNum</w:t>
-      </w:r>
-      <w:proofErr w:type="spellEnd"/>
-      <w:r>
-        <w:rPr>
-          <w:rFonts w:asciiTheme="majorHAnsi" w:hAnsiTheme="majorHAnsi"/>
-          <w:sz w:val="28"/>
-          <w:szCs w:val="28"/>
-        </w:rPr>
-        <w:t xml:space="preserve"> </w:t>
-      </w:r>
-      <w:r>
-        <w:rPr>
-          <w:rFonts w:asciiTheme="majorHAnsi" w:hAnsiTheme="majorHAnsi"/>
-          <w:sz w:val="28"/>
-          <w:szCs w:val="28"/>
-        </w:rPr>
-        <w:t xml:space="preserve"> - </w:t>
+        <w:t>mã</w:t>
+      </w:r>
+      <w:proofErr w:type="spellEnd"/>
+      <w:r>
+        <w:rPr>
+          <w:rFonts w:asciiTheme="majorHAnsi" w:hAnsiTheme="majorHAnsi"/>
+          <w:sz w:val="28"/>
+          <w:szCs w:val="28"/>
+        </w:rPr>
+        <w:t xml:space="preserve"> </w:t>
+      </w:r>
+      <w:proofErr w:type="spellStart"/>
+      <w:r>
+        <w:rPr>
+          <w:rFonts w:asciiTheme="majorHAnsi" w:hAnsiTheme="majorHAnsi"/>
+          <w:sz w:val="28"/>
+          <w:szCs w:val="28"/>
+        </w:rPr>
+        <w:t>hàng</w:t>
+      </w:r>
+      <w:proofErr w:type="spellEnd"/>
+    </w:p>
+    <w:p>
+      <w:pPr>
+        <w:rPr>
+          <w:rFonts w:asciiTheme="majorHAnsi" w:hAnsiTheme="majorHAnsi"/>
+          <w:sz w:val="28"/>
+          <w:szCs w:val="28"/>
+        </w:rPr>
+      </w:pPr>
+      <w:r>
+        <w:rPr>
+          <w:rFonts w:asciiTheme="majorHAnsi" w:hAnsiTheme="majorHAnsi"/>
+          <w:sz w:val="28"/>
+          <w:szCs w:val="28"/>
+        </w:rPr>
+        <w:tab/>
+      </w:r>
+      <w:r>
+        <w:rPr>
+          <w:rFonts w:asciiTheme="majorHAnsi" w:hAnsiTheme="majorHAnsi"/>
+          <w:sz w:val="28"/>
+          <w:szCs w:val="28"/>
+        </w:rPr>
+        <w:tab/>
+      </w:r>
+      <w:proofErr w:type="spellStart"/>
+      <w:r>
+        <w:rPr>
+          <w:rFonts w:asciiTheme="majorHAnsi" w:hAnsiTheme="majorHAnsi"/>
+          <w:sz w:val="28"/>
+          <w:szCs w:val="28"/>
+        </w:rPr>
+        <w:t>IdInput</w:t>
+      </w:r>
+      <w:proofErr w:type="spellEnd"/>
+      <w:r>
+        <w:rPr>
+          <w:rFonts w:asciiTheme="majorHAnsi" w:hAnsiTheme="majorHAnsi"/>
+          <w:sz w:val="28"/>
+          <w:szCs w:val="28"/>
+        </w:rPr>
+        <w:t xml:space="preserve"> </w:t>
+      </w:r>
+      <w:r>
+        <w:rPr>
+          <w:rFonts w:asciiTheme="majorHAnsi" w:hAnsiTheme="majorHAnsi"/>
+          <w:sz w:val="28"/>
+          <w:szCs w:val="28"/>
+        </w:rPr>
+        <w:t>-</w:t>
+      </w:r>
+      <w:r>
+        <w:rPr>
+          <w:rFonts w:asciiTheme="majorHAnsi" w:hAnsiTheme="majorHAnsi"/>
+          <w:sz w:val="28"/>
+          <w:szCs w:val="28"/>
+        </w:rPr>
+        <w:t xml:space="preserve"> </w:t>
+      </w:r>
+      <w:proofErr w:type="spellStart"/>
+      <w:r>
+        <w:rPr>
+          <w:rFonts w:asciiTheme="majorHAnsi" w:hAnsiTheme="majorHAnsi"/>
+          <w:sz w:val="28"/>
+          <w:szCs w:val="28"/>
+        </w:rPr>
+        <w:t>mã</w:t>
+      </w:r>
+      <w:proofErr w:type="spellEnd"/>
+      <w:r>
+        <w:rPr>
+          <w:rFonts w:asciiTheme="majorHAnsi" w:hAnsiTheme="majorHAnsi"/>
+          <w:sz w:val="28"/>
+          <w:szCs w:val="28"/>
+        </w:rPr>
+        <w:t xml:space="preserve"> </w:t>
+      </w:r>
+      <w:proofErr w:type="spellStart"/>
+      <w:r>
+        <w:rPr>
+          <w:rFonts w:asciiTheme="majorHAnsi" w:hAnsiTheme="majorHAnsi"/>
+          <w:sz w:val="28"/>
+          <w:szCs w:val="28"/>
+        </w:rPr>
+        <w:t>phiếu</w:t>
+      </w:r>
+      <w:proofErr w:type="spellEnd"/>
+      <w:r>
+        <w:rPr>
+          <w:rFonts w:asciiTheme="majorHAnsi" w:hAnsiTheme="majorHAnsi"/>
+          <w:sz w:val="28"/>
+          <w:szCs w:val="28"/>
+        </w:rPr>
+        <w:t xml:space="preserve"> </w:t>
+      </w:r>
+      <w:proofErr w:type="spellStart"/>
+      <w:r>
+        <w:rPr>
+          <w:rFonts w:asciiTheme="majorHAnsi" w:hAnsiTheme="majorHAnsi"/>
+          <w:sz w:val="28"/>
+          <w:szCs w:val="28"/>
+        </w:rPr>
+        <w:t>nhập</w:t>
+      </w:r>
+      <w:proofErr w:type="spellEnd"/>
+    </w:p>
+    <w:p>
+      <w:pPr>
+        <w:rPr>
+          <w:rFonts w:asciiTheme="majorHAnsi" w:hAnsiTheme="majorHAnsi"/>
+          <w:sz w:val="28"/>
+          <w:szCs w:val="28"/>
+        </w:rPr>
+      </w:pPr>
+      <w:r>
+        <w:rPr>
+          <w:rFonts w:asciiTheme="majorHAnsi" w:hAnsiTheme="majorHAnsi"/>
+          <w:sz w:val="28"/>
+          <w:szCs w:val="28"/>
+        </w:rPr>
+        <w:tab/>
+      </w:r>
+      <w:r>
+        <w:rPr>
+          <w:rFonts w:asciiTheme="majorHAnsi" w:hAnsiTheme="majorHAnsi"/>
+          <w:sz w:val="28"/>
+          <w:szCs w:val="28"/>
+        </w:rPr>
+        <w:tab/>
+        <w:t xml:space="preserve">Count </w:t>
+      </w:r>
+      <w:r>
+        <w:rPr>
+          <w:rFonts w:asciiTheme="majorHAnsi" w:hAnsiTheme="majorHAnsi"/>
+          <w:sz w:val="28"/>
+          <w:szCs w:val="28"/>
+        </w:rPr>
+        <w:t xml:space="preserve">- </w:t>
       </w:r>
       <w:proofErr w:type="spellStart"/>
       <w:r>
@@ -2183,325 +3848,7 @@
           <w:sz w:val="28"/>
           <w:szCs w:val="28"/>
         </w:rPr>
-        <w:t>liên</w:t>
-      </w:r>
-      <w:proofErr w:type="spellEnd"/>
-      <w:r>
-        <w:rPr>
-          <w:rFonts w:asciiTheme="majorHAnsi" w:hAnsiTheme="majorHAnsi"/>
-          <w:sz w:val="28"/>
-          <w:szCs w:val="28"/>
-        </w:rPr>
-        <w:t xml:space="preserve"> </w:t>
-      </w:r>
-      <w:proofErr w:type="spellStart"/>
-      <w:r>
-        <w:rPr>
-          <w:rFonts w:asciiTheme="majorHAnsi" w:hAnsiTheme="majorHAnsi"/>
-          <w:sz w:val="28"/>
-          <w:szCs w:val="28"/>
-        </w:rPr>
-        <w:t>hệ</w:t>
-      </w:r>
-      <w:proofErr w:type="spellEnd"/>
-    </w:p>
-    <w:p>
-      <w:pPr>
-        <w:rPr>
-          <w:rFonts w:asciiTheme="majorHAnsi" w:hAnsiTheme="majorHAnsi"/>
-          <w:sz w:val="28"/>
-          <w:szCs w:val="28"/>
-        </w:rPr>
-      </w:pPr>
-      <w:r>
-        <w:rPr>
-          <w:rFonts w:asciiTheme="majorHAnsi" w:hAnsiTheme="majorHAnsi"/>
-          <w:sz w:val="28"/>
-          <w:szCs w:val="28"/>
-        </w:rPr>
-        <w:tab/>
-      </w:r>
-      <w:r>
-        <w:rPr>
-          <w:rFonts w:asciiTheme="majorHAnsi" w:hAnsiTheme="majorHAnsi"/>
-          <w:sz w:val="28"/>
-          <w:szCs w:val="28"/>
-        </w:rPr>
-        <w:tab/>
-        <w:t>Email</w:t>
-      </w:r>
-      <w:r>
-        <w:rPr>
-          <w:rFonts w:asciiTheme="majorHAnsi" w:hAnsiTheme="majorHAnsi"/>
-          <w:sz w:val="28"/>
-          <w:szCs w:val="28"/>
-        </w:rPr>
-        <w:t xml:space="preserve"> </w:t>
-      </w:r>
-      <w:r>
-        <w:rPr>
-          <w:rFonts w:asciiTheme="majorHAnsi" w:hAnsiTheme="majorHAnsi"/>
-          <w:sz w:val="28"/>
-          <w:szCs w:val="28"/>
-        </w:rPr>
-        <w:t>- mail</w:t>
-      </w:r>
-    </w:p>
-    <w:p>
-      <w:pPr>
-        <w:rPr>
-          <w:rFonts w:asciiTheme="majorHAnsi" w:hAnsiTheme="majorHAnsi"/>
-          <w:sz w:val="28"/>
-          <w:szCs w:val="28"/>
-        </w:rPr>
-      </w:pPr>
-      <w:r>
-        <w:rPr>
-          <w:rFonts w:asciiTheme="majorHAnsi" w:hAnsiTheme="majorHAnsi"/>
-          <w:sz w:val="28"/>
-          <w:szCs w:val="28"/>
-        </w:rPr>
-        <w:tab/>
-      </w:r>
-      <w:r>
-        <w:rPr>
-          <w:rFonts w:asciiTheme="majorHAnsi" w:hAnsiTheme="majorHAnsi"/>
-          <w:sz w:val="28"/>
-          <w:szCs w:val="28"/>
-        </w:rPr>
-        <w:tab/>
-      </w:r>
-      <w:proofErr w:type="spellStart"/>
-      <w:r>
-        <w:rPr>
-          <w:rFonts w:asciiTheme="majorHAnsi" w:hAnsiTheme="majorHAnsi"/>
-          <w:sz w:val="28"/>
-          <w:szCs w:val="28"/>
-        </w:rPr>
-        <w:t>AddInfo</w:t>
-      </w:r>
-      <w:proofErr w:type="spellEnd"/>
-      <w:r>
-        <w:rPr>
-          <w:rFonts w:asciiTheme="majorHAnsi" w:hAnsiTheme="majorHAnsi"/>
-          <w:sz w:val="28"/>
-          <w:szCs w:val="28"/>
-        </w:rPr>
-        <w:t xml:space="preserve"> </w:t>
-      </w:r>
-      <w:r>
-        <w:rPr>
-          <w:rFonts w:asciiTheme="majorHAnsi" w:hAnsiTheme="majorHAnsi"/>
-          <w:sz w:val="28"/>
-          <w:szCs w:val="28"/>
-        </w:rPr>
-        <w:t xml:space="preserve">- </w:t>
-      </w:r>
-      <w:proofErr w:type="spellStart"/>
-      <w:r>
-        <w:rPr>
-          <w:rFonts w:asciiTheme="majorHAnsi" w:hAnsiTheme="majorHAnsi"/>
-          <w:sz w:val="28"/>
-          <w:szCs w:val="28"/>
-        </w:rPr>
-        <w:t>các</w:t>
-      </w:r>
-      <w:proofErr w:type="spellEnd"/>
-      <w:r>
-        <w:rPr>
-          <w:rFonts w:asciiTheme="majorHAnsi" w:hAnsiTheme="majorHAnsi"/>
-          <w:sz w:val="28"/>
-          <w:szCs w:val="28"/>
-        </w:rPr>
-        <w:t xml:space="preserve"> </w:t>
-      </w:r>
-      <w:proofErr w:type="spellStart"/>
-      <w:r>
-        <w:rPr>
-          <w:rFonts w:asciiTheme="majorHAnsi" w:hAnsiTheme="majorHAnsi"/>
-          <w:sz w:val="28"/>
-          <w:szCs w:val="28"/>
-        </w:rPr>
-        <w:t>thông</w:t>
-      </w:r>
-      <w:proofErr w:type="spellEnd"/>
-      <w:r>
-        <w:rPr>
-          <w:rFonts w:asciiTheme="majorHAnsi" w:hAnsiTheme="majorHAnsi"/>
-          <w:sz w:val="28"/>
-          <w:szCs w:val="28"/>
-        </w:rPr>
-        <w:t xml:space="preserve"> tin </w:t>
-      </w:r>
-      <w:proofErr w:type="spellStart"/>
-      <w:r>
-        <w:rPr>
-          <w:rFonts w:asciiTheme="majorHAnsi" w:hAnsiTheme="majorHAnsi"/>
-          <w:sz w:val="28"/>
-          <w:szCs w:val="28"/>
-        </w:rPr>
-        <w:t>khác</w:t>
-      </w:r>
-      <w:proofErr w:type="spellEnd"/>
-    </w:p>
-    <w:p>
-      <w:pPr>
-        <w:rPr>
-          <w:rFonts w:asciiTheme="majorHAnsi" w:hAnsiTheme="majorHAnsi"/>
-          <w:sz w:val="28"/>
-          <w:szCs w:val="28"/>
-        </w:rPr>
-      </w:pPr>
-      <w:r>
-        <w:rPr>
-          <w:rFonts w:asciiTheme="majorHAnsi" w:hAnsiTheme="majorHAnsi"/>
-          <w:sz w:val="28"/>
-          <w:szCs w:val="28"/>
-        </w:rPr>
-        <w:tab/>
-      </w:r>
-      <w:r>
-        <w:rPr>
-          <w:rFonts w:asciiTheme="majorHAnsi" w:hAnsiTheme="majorHAnsi"/>
-          <w:sz w:val="28"/>
-          <w:szCs w:val="28"/>
-        </w:rPr>
-        <w:tab/>
-      </w:r>
-      <w:proofErr w:type="spellStart"/>
-      <w:r>
-        <w:rPr>
-          <w:rFonts w:asciiTheme="majorHAnsi" w:hAnsiTheme="majorHAnsi"/>
-          <w:sz w:val="28"/>
-          <w:szCs w:val="28"/>
-        </w:rPr>
-        <w:t>ContractDate</w:t>
-      </w:r>
-      <w:proofErr w:type="spellEnd"/>
-      <w:r>
-        <w:rPr>
-          <w:rFonts w:asciiTheme="majorHAnsi" w:hAnsiTheme="majorHAnsi"/>
-          <w:sz w:val="28"/>
-          <w:szCs w:val="28"/>
-        </w:rPr>
-        <w:t xml:space="preserve"> </w:t>
-      </w:r>
-      <w:r>
-        <w:rPr>
-          <w:rFonts w:asciiTheme="majorHAnsi" w:hAnsiTheme="majorHAnsi"/>
-          <w:sz w:val="28"/>
-          <w:szCs w:val="28"/>
-        </w:rPr>
-        <w:t xml:space="preserve"> - </w:t>
-      </w:r>
-      <w:proofErr w:type="spellStart"/>
-      <w:r>
-        <w:rPr>
-          <w:rFonts w:asciiTheme="majorHAnsi" w:hAnsiTheme="majorHAnsi"/>
-          <w:sz w:val="28"/>
-          <w:szCs w:val="28"/>
-        </w:rPr>
-        <w:t>ngày</w:t>
-      </w:r>
-      <w:proofErr w:type="spellEnd"/>
-      <w:r>
-        <w:rPr>
-          <w:rFonts w:asciiTheme="majorHAnsi" w:hAnsiTheme="majorHAnsi"/>
-          <w:sz w:val="28"/>
-          <w:szCs w:val="28"/>
-        </w:rPr>
-        <w:t xml:space="preserve"> </w:t>
-      </w:r>
-      <w:proofErr w:type="spellStart"/>
-      <w:r>
-        <w:rPr>
-          <w:rFonts w:asciiTheme="majorHAnsi" w:hAnsiTheme="majorHAnsi"/>
-          <w:sz w:val="28"/>
-          <w:szCs w:val="28"/>
-        </w:rPr>
-        <w:t>bắt</w:t>
-      </w:r>
-      <w:proofErr w:type="spellEnd"/>
-      <w:r>
-        <w:rPr>
-          <w:rFonts w:asciiTheme="majorHAnsi" w:hAnsiTheme="majorHAnsi"/>
-          <w:sz w:val="28"/>
-          <w:szCs w:val="28"/>
-        </w:rPr>
-        <w:t xml:space="preserve"> </w:t>
-      </w:r>
-      <w:proofErr w:type="spellStart"/>
-      <w:r>
-        <w:rPr>
-          <w:rFonts w:asciiTheme="majorHAnsi" w:hAnsiTheme="majorHAnsi"/>
-          <w:sz w:val="28"/>
-          <w:szCs w:val="28"/>
-        </w:rPr>
-        <w:t>đầu</w:t>
-      </w:r>
-      <w:proofErr w:type="spellEnd"/>
-      <w:r>
-        <w:rPr>
-          <w:rFonts w:asciiTheme="majorHAnsi" w:hAnsiTheme="majorHAnsi"/>
-          <w:sz w:val="28"/>
-          <w:szCs w:val="28"/>
-        </w:rPr>
-        <w:t xml:space="preserve"> </w:t>
-      </w:r>
-      <w:proofErr w:type="spellStart"/>
-      <w:r>
-        <w:rPr>
-          <w:rFonts w:asciiTheme="majorHAnsi" w:hAnsiTheme="majorHAnsi"/>
-          <w:sz w:val="28"/>
-          <w:szCs w:val="28"/>
-        </w:rPr>
-        <w:t>hợp</w:t>
-      </w:r>
-      <w:proofErr w:type="spellEnd"/>
-      <w:r>
-        <w:rPr>
-          <w:rFonts w:asciiTheme="majorHAnsi" w:hAnsiTheme="majorHAnsi"/>
-          <w:sz w:val="28"/>
-          <w:szCs w:val="28"/>
-        </w:rPr>
-        <w:t xml:space="preserve"> </w:t>
-      </w:r>
-      <w:proofErr w:type="spellStart"/>
-      <w:r>
-        <w:rPr>
-          <w:rFonts w:asciiTheme="majorHAnsi" w:hAnsiTheme="majorHAnsi"/>
-          <w:sz w:val="28"/>
-          <w:szCs w:val="28"/>
-        </w:rPr>
-        <w:t>tác</w:t>
-      </w:r>
-      <w:proofErr w:type="spellEnd"/>
-    </w:p>
-    <w:p>
-      <w:pPr>
-        <w:rPr>
-          <w:rFonts w:asciiTheme="majorHAnsi" w:hAnsiTheme="majorHAnsi"/>
-          <w:sz w:val="28"/>
-          <w:szCs w:val="28"/>
-        </w:rPr>
-      </w:pPr>
-      <w:r>
-        <w:rPr>
-          <w:rFonts w:asciiTheme="majorHAnsi" w:hAnsiTheme="majorHAnsi"/>
-          <w:sz w:val="28"/>
-          <w:szCs w:val="28"/>
-        </w:rPr>
-        <w:tab/>
-        <w:t xml:space="preserve">+ CUSTOMER - </w:t>
-      </w:r>
-      <w:proofErr w:type="spellStart"/>
-      <w:r>
-        <w:rPr>
-          <w:rFonts w:asciiTheme="majorHAnsi" w:hAnsiTheme="majorHAnsi"/>
-          <w:sz w:val="28"/>
-          <w:szCs w:val="28"/>
-        </w:rPr>
-        <w:t>khách</w:t>
+        <w:t>lượng</w:t>
       </w:r>
       <w:proofErr w:type="spellEnd"/>
       <w:r>
@@ -2530,612 +3877,6 @@
         </w:rPr>
         <w:t xml:space="preserve"> </w:t>
       </w:r>
-    </w:p>
-    <w:p>
-      <w:pPr>
-        <w:rPr>
-          <w:rFonts w:asciiTheme="majorHAnsi" w:hAnsiTheme="majorHAnsi"/>
-          <w:sz w:val="28"/>
-          <w:szCs w:val="28"/>
-        </w:rPr>
-      </w:pPr>
-      <w:r>
-        <w:rPr>
-          <w:rFonts w:asciiTheme="majorHAnsi" w:hAnsiTheme="majorHAnsi"/>
-          <w:sz w:val="28"/>
-          <w:szCs w:val="28"/>
-        </w:rPr>
-        <w:tab/>
-      </w:r>
-      <w:r>
-        <w:rPr>
-          <w:rFonts w:asciiTheme="majorHAnsi" w:hAnsiTheme="majorHAnsi"/>
-          <w:sz w:val="28"/>
-          <w:szCs w:val="28"/>
-        </w:rPr>
-        <w:tab/>
-        <w:t xml:space="preserve">Id </w:t>
-      </w:r>
-      <w:r>
-        <w:rPr>
-          <w:rFonts w:asciiTheme="majorHAnsi" w:hAnsiTheme="majorHAnsi"/>
-          <w:sz w:val="28"/>
-          <w:szCs w:val="28"/>
-        </w:rPr>
-        <w:t xml:space="preserve">- </w:t>
-      </w:r>
-      <w:proofErr w:type="spellStart"/>
-      <w:r>
-        <w:rPr>
-          <w:rFonts w:asciiTheme="majorHAnsi" w:hAnsiTheme="majorHAnsi"/>
-          <w:sz w:val="28"/>
-          <w:szCs w:val="28"/>
-        </w:rPr>
-        <w:t>mã</w:t>
-      </w:r>
-      <w:proofErr w:type="spellEnd"/>
-      <w:r>
-        <w:rPr>
-          <w:rFonts w:asciiTheme="majorHAnsi" w:hAnsiTheme="majorHAnsi"/>
-          <w:sz w:val="28"/>
-          <w:szCs w:val="28"/>
-        </w:rPr>
-        <w:t xml:space="preserve"> </w:t>
-      </w:r>
-      <w:proofErr w:type="spellStart"/>
-      <w:r>
-        <w:rPr>
-          <w:rFonts w:asciiTheme="majorHAnsi" w:hAnsiTheme="majorHAnsi"/>
-          <w:sz w:val="28"/>
-          <w:szCs w:val="28"/>
-        </w:rPr>
-        <w:t>khách</w:t>
-      </w:r>
-      <w:proofErr w:type="spellEnd"/>
-      <w:r>
-        <w:rPr>
-          <w:rFonts w:asciiTheme="majorHAnsi" w:hAnsiTheme="majorHAnsi"/>
-          <w:sz w:val="28"/>
-          <w:szCs w:val="28"/>
-        </w:rPr>
-        <w:t xml:space="preserve"> </w:t>
-      </w:r>
-      <w:proofErr w:type="spellStart"/>
-      <w:r>
-        <w:rPr>
-          <w:rFonts w:asciiTheme="majorHAnsi" w:hAnsiTheme="majorHAnsi"/>
-          <w:sz w:val="28"/>
-          <w:szCs w:val="28"/>
-        </w:rPr>
-        <w:t>hàng</w:t>
-      </w:r>
-      <w:proofErr w:type="spellEnd"/>
-    </w:p>
-    <w:p>
-      <w:pPr>
-        <w:rPr>
-          <w:rFonts w:asciiTheme="majorHAnsi" w:hAnsiTheme="majorHAnsi"/>
-          <w:sz w:val="28"/>
-          <w:szCs w:val="28"/>
-        </w:rPr>
-      </w:pPr>
-      <w:r>
-        <w:rPr>
-          <w:rFonts w:asciiTheme="majorHAnsi" w:hAnsiTheme="majorHAnsi"/>
-          <w:sz w:val="28"/>
-          <w:szCs w:val="28"/>
-        </w:rPr>
-        <w:tab/>
-      </w:r>
-      <w:r>
-        <w:rPr>
-          <w:rFonts w:asciiTheme="majorHAnsi" w:hAnsiTheme="majorHAnsi"/>
-          <w:sz w:val="28"/>
-          <w:szCs w:val="28"/>
-        </w:rPr>
-        <w:tab/>
-      </w:r>
-      <w:proofErr w:type="spellStart"/>
-      <w:r>
-        <w:rPr>
-          <w:rFonts w:asciiTheme="majorHAnsi" w:hAnsiTheme="majorHAnsi"/>
-          <w:sz w:val="28"/>
-          <w:szCs w:val="28"/>
-        </w:rPr>
-        <w:t>DisplayName</w:t>
-      </w:r>
-      <w:proofErr w:type="spellEnd"/>
-      <w:r>
-        <w:rPr>
-          <w:rFonts w:asciiTheme="majorHAnsi" w:hAnsiTheme="majorHAnsi"/>
-          <w:sz w:val="28"/>
-          <w:szCs w:val="28"/>
-        </w:rPr>
-        <w:t xml:space="preserve"> </w:t>
-      </w:r>
-      <w:r>
-        <w:rPr>
-          <w:rFonts w:asciiTheme="majorHAnsi" w:hAnsiTheme="majorHAnsi"/>
-          <w:sz w:val="28"/>
-          <w:szCs w:val="28"/>
-        </w:rPr>
-        <w:t xml:space="preserve"> - </w:t>
-      </w:r>
-      <w:proofErr w:type="spellStart"/>
-      <w:r>
-        <w:rPr>
-          <w:rFonts w:asciiTheme="majorHAnsi" w:hAnsiTheme="majorHAnsi"/>
-          <w:sz w:val="28"/>
-          <w:szCs w:val="28"/>
-        </w:rPr>
-        <w:t>tên</w:t>
-      </w:r>
-      <w:proofErr w:type="spellEnd"/>
-      <w:r>
-        <w:rPr>
-          <w:rFonts w:asciiTheme="majorHAnsi" w:hAnsiTheme="majorHAnsi"/>
-          <w:sz w:val="28"/>
-          <w:szCs w:val="28"/>
-        </w:rPr>
-        <w:t xml:space="preserve"> </w:t>
-      </w:r>
-      <w:proofErr w:type="spellStart"/>
-      <w:r>
-        <w:rPr>
-          <w:rFonts w:asciiTheme="majorHAnsi" w:hAnsiTheme="majorHAnsi"/>
-          <w:sz w:val="28"/>
-          <w:szCs w:val="28"/>
-        </w:rPr>
-        <w:t>hiển</w:t>
-      </w:r>
-      <w:proofErr w:type="spellEnd"/>
-      <w:r>
-        <w:rPr>
-          <w:rFonts w:asciiTheme="majorHAnsi" w:hAnsiTheme="majorHAnsi"/>
-          <w:sz w:val="28"/>
-          <w:szCs w:val="28"/>
-        </w:rPr>
-        <w:t xml:space="preserve"> </w:t>
-      </w:r>
-      <w:proofErr w:type="spellStart"/>
-      <w:r>
-        <w:rPr>
-          <w:rFonts w:asciiTheme="majorHAnsi" w:hAnsiTheme="majorHAnsi"/>
-          <w:sz w:val="28"/>
-          <w:szCs w:val="28"/>
-        </w:rPr>
-        <w:t>thị</w:t>
-      </w:r>
-      <w:proofErr w:type="spellEnd"/>
-    </w:p>
-    <w:p>
-      <w:pPr>
-        <w:rPr>
-          <w:rFonts w:asciiTheme="majorHAnsi" w:hAnsiTheme="majorHAnsi"/>
-          <w:sz w:val="28"/>
-          <w:szCs w:val="28"/>
-        </w:rPr>
-      </w:pPr>
-      <w:r>
-        <w:rPr>
-          <w:rFonts w:asciiTheme="majorHAnsi" w:hAnsiTheme="majorHAnsi"/>
-          <w:sz w:val="28"/>
-          <w:szCs w:val="28"/>
-        </w:rPr>
-        <w:tab/>
-      </w:r>
-      <w:r>
-        <w:rPr>
-          <w:rFonts w:asciiTheme="majorHAnsi" w:hAnsiTheme="majorHAnsi"/>
-          <w:sz w:val="28"/>
-          <w:szCs w:val="28"/>
-        </w:rPr>
-        <w:tab/>
-        <w:t xml:space="preserve">Address </w:t>
-      </w:r>
-      <w:r>
-        <w:rPr>
-          <w:rFonts w:asciiTheme="majorHAnsi" w:hAnsiTheme="majorHAnsi"/>
-          <w:sz w:val="28"/>
-          <w:szCs w:val="28"/>
-        </w:rPr>
-        <w:t xml:space="preserve">- </w:t>
-      </w:r>
-      <w:proofErr w:type="spellStart"/>
-      <w:r>
-        <w:rPr>
-          <w:rFonts w:asciiTheme="majorHAnsi" w:hAnsiTheme="majorHAnsi"/>
-          <w:sz w:val="28"/>
-          <w:szCs w:val="28"/>
-        </w:rPr>
-        <w:t>địa</w:t>
-      </w:r>
-      <w:proofErr w:type="spellEnd"/>
-      <w:r>
-        <w:rPr>
-          <w:rFonts w:asciiTheme="majorHAnsi" w:hAnsiTheme="majorHAnsi"/>
-          <w:sz w:val="28"/>
-          <w:szCs w:val="28"/>
-        </w:rPr>
-        <w:t xml:space="preserve"> </w:t>
-      </w:r>
-      <w:proofErr w:type="spellStart"/>
-      <w:r>
-        <w:rPr>
-          <w:rFonts w:asciiTheme="majorHAnsi" w:hAnsiTheme="majorHAnsi"/>
-          <w:sz w:val="28"/>
-          <w:szCs w:val="28"/>
-        </w:rPr>
-        <w:t>chỉ</w:t>
-      </w:r>
-      <w:proofErr w:type="spellEnd"/>
-    </w:p>
-    <w:p>
-      <w:pPr>
-        <w:rPr>
-          <w:rFonts w:asciiTheme="majorHAnsi" w:hAnsiTheme="majorHAnsi"/>
-          <w:sz w:val="28"/>
-          <w:szCs w:val="28"/>
-        </w:rPr>
-      </w:pPr>
-      <w:r>
-        <w:rPr>
-          <w:rFonts w:asciiTheme="majorHAnsi" w:hAnsiTheme="majorHAnsi"/>
-          <w:sz w:val="28"/>
-          <w:szCs w:val="28"/>
-        </w:rPr>
-        <w:tab/>
-      </w:r>
-      <w:r>
-        <w:rPr>
-          <w:rFonts w:asciiTheme="majorHAnsi" w:hAnsiTheme="majorHAnsi"/>
-          <w:sz w:val="28"/>
-          <w:szCs w:val="28"/>
-        </w:rPr>
-        <w:tab/>
-      </w:r>
-      <w:proofErr w:type="spellStart"/>
-      <w:r>
-        <w:rPr>
-          <w:rFonts w:asciiTheme="majorHAnsi" w:hAnsiTheme="majorHAnsi"/>
-          <w:sz w:val="28"/>
-          <w:szCs w:val="28"/>
-        </w:rPr>
-        <w:t>ContactNum</w:t>
-      </w:r>
-      <w:proofErr w:type="spellEnd"/>
-      <w:r>
-        <w:rPr>
-          <w:rFonts w:asciiTheme="majorHAnsi" w:hAnsiTheme="majorHAnsi"/>
-          <w:sz w:val="28"/>
-          <w:szCs w:val="28"/>
-        </w:rPr>
-        <w:t xml:space="preserve"> - SĐT</w:t>
-      </w:r>
-      <w:r>
-        <w:rPr>
-          <w:rFonts w:asciiTheme="majorHAnsi" w:hAnsiTheme="majorHAnsi"/>
-          <w:sz w:val="28"/>
-          <w:szCs w:val="28"/>
-        </w:rPr>
-        <w:t xml:space="preserve"> </w:t>
-      </w:r>
-    </w:p>
-    <w:p>
-      <w:pPr>
-        <w:rPr>
-          <w:rFonts w:asciiTheme="majorHAnsi" w:hAnsiTheme="majorHAnsi"/>
-          <w:sz w:val="28"/>
-          <w:szCs w:val="28"/>
-        </w:rPr>
-      </w:pPr>
-      <w:r>
-        <w:rPr>
-          <w:rFonts w:asciiTheme="majorHAnsi" w:hAnsiTheme="majorHAnsi"/>
-          <w:sz w:val="28"/>
-          <w:szCs w:val="28"/>
-        </w:rPr>
-        <w:tab/>
-      </w:r>
-      <w:r>
-        <w:rPr>
-          <w:rFonts w:asciiTheme="majorHAnsi" w:hAnsiTheme="majorHAnsi"/>
-          <w:sz w:val="28"/>
-          <w:szCs w:val="28"/>
-        </w:rPr>
-        <w:tab/>
-        <w:t xml:space="preserve">Email </w:t>
-      </w:r>
-      <w:r>
-        <w:rPr>
-          <w:rFonts w:asciiTheme="majorHAnsi" w:hAnsiTheme="majorHAnsi"/>
-          <w:sz w:val="28"/>
-          <w:szCs w:val="28"/>
-        </w:rPr>
-        <w:t>- mail</w:t>
-      </w:r>
-    </w:p>
-    <w:p>
-      <w:pPr>
-        <w:rPr>
-          <w:rFonts w:asciiTheme="majorHAnsi" w:hAnsiTheme="majorHAnsi"/>
-          <w:sz w:val="28"/>
-          <w:szCs w:val="28"/>
-        </w:rPr>
-      </w:pPr>
-      <w:r>
-        <w:rPr>
-          <w:rFonts w:asciiTheme="majorHAnsi" w:hAnsiTheme="majorHAnsi"/>
-          <w:sz w:val="28"/>
-          <w:szCs w:val="28"/>
-        </w:rPr>
-        <w:tab/>
-      </w:r>
-      <w:r>
-        <w:rPr>
-          <w:rFonts w:asciiTheme="majorHAnsi" w:hAnsiTheme="majorHAnsi"/>
-          <w:sz w:val="28"/>
-          <w:szCs w:val="28"/>
-        </w:rPr>
-        <w:tab/>
-      </w:r>
-      <w:proofErr w:type="spellStart"/>
-      <w:r>
-        <w:rPr>
-          <w:rFonts w:asciiTheme="majorHAnsi" w:hAnsiTheme="majorHAnsi"/>
-          <w:sz w:val="28"/>
-          <w:szCs w:val="28"/>
-        </w:rPr>
-        <w:t>AddInfo</w:t>
-      </w:r>
-      <w:proofErr w:type="spellEnd"/>
-      <w:r>
-        <w:rPr>
-          <w:rFonts w:asciiTheme="majorHAnsi" w:hAnsiTheme="majorHAnsi"/>
-          <w:sz w:val="28"/>
-          <w:szCs w:val="28"/>
-        </w:rPr>
-        <w:t xml:space="preserve"> </w:t>
-      </w:r>
-      <w:r>
-        <w:rPr>
-          <w:rFonts w:asciiTheme="majorHAnsi" w:hAnsiTheme="majorHAnsi"/>
-          <w:sz w:val="28"/>
-          <w:szCs w:val="28"/>
-        </w:rPr>
-        <w:t xml:space="preserve">- </w:t>
-      </w:r>
-      <w:proofErr w:type="spellStart"/>
-      <w:r>
-        <w:rPr>
-          <w:rFonts w:asciiTheme="majorHAnsi" w:hAnsiTheme="majorHAnsi"/>
-          <w:sz w:val="28"/>
-          <w:szCs w:val="28"/>
-        </w:rPr>
-        <w:t>các</w:t>
-      </w:r>
-      <w:proofErr w:type="spellEnd"/>
-      <w:r>
-        <w:rPr>
-          <w:rFonts w:asciiTheme="majorHAnsi" w:hAnsiTheme="majorHAnsi"/>
-          <w:sz w:val="28"/>
-          <w:szCs w:val="28"/>
-        </w:rPr>
-        <w:t xml:space="preserve"> </w:t>
-      </w:r>
-      <w:proofErr w:type="spellStart"/>
-      <w:r>
-        <w:rPr>
-          <w:rFonts w:asciiTheme="majorHAnsi" w:hAnsiTheme="majorHAnsi"/>
-          <w:sz w:val="28"/>
-          <w:szCs w:val="28"/>
-        </w:rPr>
-        <w:t>thông</w:t>
-      </w:r>
-      <w:proofErr w:type="spellEnd"/>
-      <w:r>
-        <w:rPr>
-          <w:rFonts w:asciiTheme="majorHAnsi" w:hAnsiTheme="majorHAnsi"/>
-          <w:sz w:val="28"/>
-          <w:szCs w:val="28"/>
-        </w:rPr>
-        <w:t xml:space="preserve"> tin </w:t>
-      </w:r>
-      <w:proofErr w:type="spellStart"/>
-      <w:r>
-        <w:rPr>
-          <w:rFonts w:asciiTheme="majorHAnsi" w:hAnsiTheme="majorHAnsi"/>
-          <w:sz w:val="28"/>
-          <w:szCs w:val="28"/>
-        </w:rPr>
-        <w:t>khác</w:t>
-      </w:r>
-      <w:proofErr w:type="spellEnd"/>
-    </w:p>
-    <w:p>
-      <w:pPr>
-        <w:rPr>
-          <w:rFonts w:asciiTheme="majorHAnsi" w:hAnsiTheme="majorHAnsi"/>
-          <w:sz w:val="28"/>
-          <w:szCs w:val="28"/>
-        </w:rPr>
-      </w:pPr>
-      <w:r>
-        <w:rPr>
-          <w:rFonts w:asciiTheme="majorHAnsi" w:hAnsiTheme="majorHAnsi"/>
-          <w:sz w:val="28"/>
-          <w:szCs w:val="28"/>
-        </w:rPr>
-        <w:tab/>
-      </w:r>
-      <w:r>
-        <w:rPr>
-          <w:rFonts w:asciiTheme="majorHAnsi" w:hAnsiTheme="majorHAnsi"/>
-          <w:sz w:val="28"/>
-          <w:szCs w:val="28"/>
-        </w:rPr>
-        <w:tab/>
-      </w:r>
-      <w:proofErr w:type="spellStart"/>
-      <w:r>
-        <w:rPr>
-          <w:rFonts w:asciiTheme="majorHAnsi" w:hAnsiTheme="majorHAnsi"/>
-          <w:sz w:val="28"/>
-          <w:szCs w:val="28"/>
-        </w:rPr>
-        <w:t>ContractDate</w:t>
-      </w:r>
-      <w:proofErr w:type="spellEnd"/>
-      <w:r>
-        <w:rPr>
-          <w:rFonts w:asciiTheme="majorHAnsi" w:hAnsiTheme="majorHAnsi"/>
-          <w:sz w:val="28"/>
-          <w:szCs w:val="28"/>
-        </w:rPr>
-        <w:t xml:space="preserve"> </w:t>
-      </w:r>
-      <w:r>
-        <w:rPr>
-          <w:rFonts w:asciiTheme="majorHAnsi" w:hAnsiTheme="majorHAnsi"/>
-          <w:sz w:val="28"/>
-          <w:szCs w:val="28"/>
-        </w:rPr>
-        <w:t xml:space="preserve">- </w:t>
-      </w:r>
-      <w:proofErr w:type="spellStart"/>
-      <w:r>
-        <w:rPr>
-          <w:rFonts w:asciiTheme="majorHAnsi" w:hAnsiTheme="majorHAnsi"/>
-          <w:sz w:val="28"/>
-          <w:szCs w:val="28"/>
-        </w:rPr>
-        <w:t>ngày</w:t>
-      </w:r>
-      <w:proofErr w:type="spellEnd"/>
-      <w:r>
-        <w:rPr>
-          <w:rFonts w:asciiTheme="majorHAnsi" w:hAnsiTheme="majorHAnsi"/>
-          <w:sz w:val="28"/>
-          <w:szCs w:val="28"/>
-        </w:rPr>
-        <w:t xml:space="preserve"> </w:t>
-      </w:r>
-      <w:proofErr w:type="spellStart"/>
-      <w:r>
-        <w:rPr>
-          <w:rFonts w:asciiTheme="majorHAnsi" w:hAnsiTheme="majorHAnsi"/>
-          <w:sz w:val="28"/>
-          <w:szCs w:val="28"/>
-        </w:rPr>
-        <w:t>bắt</w:t>
-      </w:r>
-      <w:proofErr w:type="spellEnd"/>
-      <w:r>
-        <w:rPr>
-          <w:rFonts w:asciiTheme="majorHAnsi" w:hAnsiTheme="majorHAnsi"/>
-          <w:sz w:val="28"/>
-          <w:szCs w:val="28"/>
-        </w:rPr>
-        <w:t xml:space="preserve"> </w:t>
-      </w:r>
-      <w:proofErr w:type="spellStart"/>
-      <w:r>
-        <w:rPr>
-          <w:rFonts w:asciiTheme="majorHAnsi" w:hAnsiTheme="majorHAnsi"/>
-          <w:sz w:val="28"/>
-          <w:szCs w:val="28"/>
-        </w:rPr>
-        <w:t>đầu</w:t>
-      </w:r>
-      <w:proofErr w:type="spellEnd"/>
-      <w:r>
-        <w:rPr>
-          <w:rFonts w:asciiTheme="majorHAnsi" w:hAnsiTheme="majorHAnsi"/>
-          <w:sz w:val="28"/>
-          <w:szCs w:val="28"/>
-        </w:rPr>
-        <w:t xml:space="preserve"> </w:t>
-      </w:r>
-      <w:proofErr w:type="spellStart"/>
-      <w:r>
-        <w:rPr>
-          <w:rFonts w:asciiTheme="majorHAnsi" w:hAnsiTheme="majorHAnsi"/>
-          <w:sz w:val="28"/>
-          <w:szCs w:val="28"/>
-        </w:rPr>
-        <w:t>sử</w:t>
-      </w:r>
-      <w:proofErr w:type="spellEnd"/>
-      <w:r>
-        <w:rPr>
-          <w:rFonts w:asciiTheme="majorHAnsi" w:hAnsiTheme="majorHAnsi"/>
-          <w:sz w:val="28"/>
-          <w:szCs w:val="28"/>
-        </w:rPr>
-        <w:t xml:space="preserve"> </w:t>
-      </w:r>
-      <w:proofErr w:type="spellStart"/>
-      <w:r>
-        <w:rPr>
-          <w:rFonts w:asciiTheme="majorHAnsi" w:hAnsiTheme="majorHAnsi"/>
-          <w:sz w:val="28"/>
-          <w:szCs w:val="28"/>
-        </w:rPr>
-        <w:t>dụng</w:t>
-      </w:r>
-      <w:proofErr w:type="spellEnd"/>
-    </w:p>
-    <w:p>
-      <w:pPr>
-        <w:rPr>
-          <w:rFonts w:asciiTheme="majorHAnsi" w:hAnsiTheme="majorHAnsi"/>
-          <w:sz w:val="28"/>
-          <w:szCs w:val="28"/>
-        </w:rPr>
-      </w:pPr>
-      <w:r>
-        <w:rPr>
-          <w:rFonts w:asciiTheme="majorHAnsi" w:hAnsiTheme="majorHAnsi"/>
-          <w:sz w:val="28"/>
-          <w:szCs w:val="28"/>
-        </w:rPr>
-        <w:tab/>
-        <w:t>+ INP</w:t>
-      </w:r>
-      <w:r>
-        <w:rPr>
-          <w:rFonts w:asciiTheme="majorHAnsi" w:hAnsiTheme="majorHAnsi"/>
-          <w:sz w:val="28"/>
-          <w:szCs w:val="28"/>
-        </w:rPr>
-        <w:t>U</w:t>
-      </w:r>
-      <w:r>
-        <w:rPr>
-          <w:rFonts w:asciiTheme="majorHAnsi" w:hAnsiTheme="majorHAnsi"/>
-          <w:sz w:val="28"/>
-          <w:szCs w:val="28"/>
-        </w:rPr>
-        <w:t xml:space="preserve">T - </w:t>
-      </w:r>
-      <w:proofErr w:type="spellStart"/>
-      <w:r>
-        <w:rPr>
-          <w:rFonts w:asciiTheme="majorHAnsi" w:hAnsiTheme="majorHAnsi"/>
-          <w:sz w:val="28"/>
-          <w:szCs w:val="28"/>
-        </w:rPr>
-        <w:t>phiếu</w:t>
-      </w:r>
-      <w:proofErr w:type="spellEnd"/>
-      <w:r>
-        <w:rPr>
-          <w:rFonts w:asciiTheme="majorHAnsi" w:hAnsiTheme="majorHAnsi"/>
-          <w:sz w:val="28"/>
-          <w:szCs w:val="28"/>
-        </w:rPr>
-        <w:t xml:space="preserve"> </w:t>
-      </w:r>
       <w:proofErr w:type="spellStart"/>
       <w:r>
         <w:rPr>
@@ -3146,666 +3887,21 @@
         <w:t>nhập</w:t>
       </w:r>
       <w:proofErr w:type="spellEnd"/>
-      <w:r>
-        <w:rPr>
-          <w:rFonts w:asciiTheme="majorHAnsi" w:hAnsiTheme="majorHAnsi"/>
-          <w:sz w:val="28"/>
-          <w:szCs w:val="28"/>
-        </w:rPr>
-        <w:t xml:space="preserve"> </w:t>
-      </w:r>
-    </w:p>
-    <w:p>
-      <w:pPr>
-        <w:rPr>
-          <w:rFonts w:asciiTheme="majorHAnsi" w:hAnsiTheme="majorHAnsi"/>
-          <w:sz w:val="28"/>
-          <w:szCs w:val="28"/>
-        </w:rPr>
-      </w:pPr>
-      <w:r>
-        <w:rPr>
-          <w:rFonts w:asciiTheme="majorHAnsi" w:hAnsiTheme="majorHAnsi"/>
-          <w:sz w:val="28"/>
-          <w:szCs w:val="28"/>
-        </w:rPr>
-        <w:tab/>
-      </w:r>
-      <w:r>
-        <w:rPr>
-          <w:rFonts w:asciiTheme="majorHAnsi" w:hAnsiTheme="majorHAnsi"/>
-          <w:sz w:val="28"/>
-          <w:szCs w:val="28"/>
-        </w:rPr>
-        <w:tab/>
-        <w:t>Id</w:t>
-      </w:r>
-      <w:r>
-        <w:rPr>
-          <w:rFonts w:asciiTheme="majorHAnsi" w:hAnsiTheme="majorHAnsi"/>
-          <w:sz w:val="28"/>
-          <w:szCs w:val="28"/>
-        </w:rPr>
-        <w:t xml:space="preserve"> </w:t>
-      </w:r>
-      <w:r>
-        <w:rPr>
-          <w:rFonts w:asciiTheme="majorHAnsi" w:hAnsiTheme="majorHAnsi"/>
-          <w:sz w:val="28"/>
-          <w:szCs w:val="28"/>
-        </w:rPr>
-        <w:t xml:space="preserve">- </w:t>
-      </w:r>
-      <w:proofErr w:type="spellStart"/>
-      <w:r>
-        <w:rPr>
-          <w:rFonts w:asciiTheme="majorHAnsi" w:hAnsiTheme="majorHAnsi"/>
-          <w:sz w:val="28"/>
-          <w:szCs w:val="28"/>
-        </w:rPr>
-        <w:t>mã</w:t>
-      </w:r>
-      <w:proofErr w:type="spellEnd"/>
-      <w:r>
-        <w:rPr>
-          <w:rFonts w:asciiTheme="majorHAnsi" w:hAnsiTheme="majorHAnsi"/>
-          <w:sz w:val="28"/>
-          <w:szCs w:val="28"/>
-        </w:rPr>
-        <w:t xml:space="preserve"> </w:t>
-      </w:r>
-      <w:proofErr w:type="spellStart"/>
-      <w:r>
-        <w:rPr>
-          <w:rFonts w:asciiTheme="majorHAnsi" w:hAnsiTheme="majorHAnsi"/>
-          <w:sz w:val="28"/>
-          <w:szCs w:val="28"/>
-        </w:rPr>
-        <w:t>phiếu</w:t>
-      </w:r>
-      <w:proofErr w:type="spellEnd"/>
-      <w:r>
-        <w:rPr>
-          <w:rFonts w:asciiTheme="majorHAnsi" w:hAnsiTheme="majorHAnsi"/>
-          <w:sz w:val="28"/>
-          <w:szCs w:val="28"/>
-        </w:rPr>
-        <w:t xml:space="preserve"> </w:t>
-      </w:r>
-      <w:proofErr w:type="spellStart"/>
-      <w:r>
-        <w:rPr>
-          <w:rFonts w:asciiTheme="majorHAnsi" w:hAnsiTheme="majorHAnsi"/>
-          <w:sz w:val="28"/>
-          <w:szCs w:val="28"/>
-        </w:rPr>
-        <w:t>nhập</w:t>
-      </w:r>
-      <w:proofErr w:type="spellEnd"/>
-    </w:p>
-    <w:p>
-      <w:pPr>
-        <w:rPr>
-          <w:rFonts w:asciiTheme="majorHAnsi" w:hAnsiTheme="majorHAnsi"/>
-          <w:sz w:val="28"/>
-          <w:szCs w:val="28"/>
-        </w:rPr>
-      </w:pPr>
-      <w:r>
-        <w:rPr>
-          <w:rFonts w:asciiTheme="majorHAnsi" w:hAnsiTheme="majorHAnsi"/>
-          <w:sz w:val="28"/>
-          <w:szCs w:val="28"/>
-        </w:rPr>
-        <w:tab/>
-      </w:r>
-      <w:r>
-        <w:rPr>
-          <w:rFonts w:asciiTheme="majorHAnsi" w:hAnsiTheme="majorHAnsi"/>
-          <w:sz w:val="28"/>
-          <w:szCs w:val="28"/>
-        </w:rPr>
-        <w:tab/>
-      </w:r>
-      <w:proofErr w:type="spellStart"/>
-      <w:r>
-        <w:rPr>
-          <w:rFonts w:asciiTheme="majorHAnsi" w:hAnsiTheme="majorHAnsi"/>
-          <w:sz w:val="28"/>
-          <w:szCs w:val="28"/>
-        </w:rPr>
-        <w:t>InputDate</w:t>
-      </w:r>
-      <w:proofErr w:type="spellEnd"/>
-      <w:r>
-        <w:rPr>
-          <w:rFonts w:asciiTheme="majorHAnsi" w:hAnsiTheme="majorHAnsi"/>
-          <w:sz w:val="28"/>
-          <w:szCs w:val="28"/>
-        </w:rPr>
-        <w:t xml:space="preserve"> </w:t>
-      </w:r>
-      <w:r>
-        <w:rPr>
-          <w:rFonts w:asciiTheme="majorHAnsi" w:hAnsiTheme="majorHAnsi"/>
-          <w:sz w:val="28"/>
-          <w:szCs w:val="28"/>
-        </w:rPr>
-        <w:t xml:space="preserve"> - </w:t>
-      </w:r>
-      <w:proofErr w:type="spellStart"/>
-      <w:r>
-        <w:rPr>
-          <w:rFonts w:asciiTheme="majorHAnsi" w:hAnsiTheme="majorHAnsi"/>
-          <w:sz w:val="28"/>
-          <w:szCs w:val="28"/>
-        </w:rPr>
-        <w:t>ngày</w:t>
-      </w:r>
-      <w:proofErr w:type="spellEnd"/>
-      <w:r>
-        <w:rPr>
-          <w:rFonts w:asciiTheme="majorHAnsi" w:hAnsiTheme="majorHAnsi"/>
-          <w:sz w:val="28"/>
-          <w:szCs w:val="28"/>
-        </w:rPr>
-        <w:t xml:space="preserve"> </w:t>
-      </w:r>
-      <w:proofErr w:type="spellStart"/>
-      <w:r>
-        <w:rPr>
-          <w:rFonts w:asciiTheme="majorHAnsi" w:hAnsiTheme="majorHAnsi"/>
-          <w:sz w:val="28"/>
-          <w:szCs w:val="28"/>
-        </w:rPr>
-        <w:t>nhập</w:t>
-      </w:r>
-      <w:proofErr w:type="spellEnd"/>
-    </w:p>
-    <w:p>
-      <w:pPr>
-        <w:rPr>
-          <w:rFonts w:asciiTheme="majorHAnsi" w:hAnsiTheme="majorHAnsi"/>
-          <w:sz w:val="28"/>
-          <w:szCs w:val="28"/>
-        </w:rPr>
-      </w:pPr>
-      <w:r>
-        <w:rPr>
-          <w:rFonts w:asciiTheme="majorHAnsi" w:hAnsiTheme="majorHAnsi"/>
-          <w:sz w:val="28"/>
-          <w:szCs w:val="28"/>
-        </w:rPr>
-        <w:tab/>
-        <w:t xml:space="preserve">+ INPUTINFO - </w:t>
-      </w:r>
-      <w:proofErr w:type="spellStart"/>
-      <w:r>
-        <w:rPr>
-          <w:rFonts w:asciiTheme="majorHAnsi" w:hAnsiTheme="majorHAnsi"/>
-          <w:sz w:val="28"/>
-          <w:szCs w:val="28"/>
-        </w:rPr>
-        <w:t>thông</w:t>
-      </w:r>
-      <w:proofErr w:type="spellEnd"/>
-      <w:r>
-        <w:rPr>
-          <w:rFonts w:asciiTheme="majorHAnsi" w:hAnsiTheme="majorHAnsi"/>
-          <w:sz w:val="28"/>
-          <w:szCs w:val="28"/>
-        </w:rPr>
-        <w:t xml:space="preserve"> tin chi </w:t>
-      </w:r>
-      <w:proofErr w:type="spellStart"/>
-      <w:r>
-        <w:rPr>
-          <w:rFonts w:asciiTheme="majorHAnsi" w:hAnsiTheme="majorHAnsi"/>
-          <w:sz w:val="28"/>
-          <w:szCs w:val="28"/>
-        </w:rPr>
-        <w:t>tiết</w:t>
-      </w:r>
-      <w:proofErr w:type="spellEnd"/>
-      <w:r>
-        <w:rPr>
-          <w:rFonts w:asciiTheme="majorHAnsi" w:hAnsiTheme="majorHAnsi"/>
-          <w:sz w:val="28"/>
-          <w:szCs w:val="28"/>
-        </w:rPr>
-        <w:t xml:space="preserve"> </w:t>
-      </w:r>
-      <w:proofErr w:type="spellStart"/>
-      <w:r>
-        <w:rPr>
-          <w:rFonts w:asciiTheme="majorHAnsi" w:hAnsiTheme="majorHAnsi"/>
-          <w:sz w:val="28"/>
-          <w:szCs w:val="28"/>
-        </w:rPr>
-        <w:t>phiếu</w:t>
-      </w:r>
-      <w:proofErr w:type="spellEnd"/>
-      <w:r>
-        <w:rPr>
-          <w:rFonts w:asciiTheme="majorHAnsi" w:hAnsiTheme="majorHAnsi"/>
-          <w:sz w:val="28"/>
-          <w:szCs w:val="28"/>
-        </w:rPr>
-        <w:t xml:space="preserve"> </w:t>
-      </w:r>
-      <w:proofErr w:type="spellStart"/>
-      <w:r>
-        <w:rPr>
-          <w:rFonts w:asciiTheme="majorHAnsi" w:hAnsiTheme="majorHAnsi"/>
-          <w:sz w:val="28"/>
-          <w:szCs w:val="28"/>
-        </w:rPr>
-        <w:t>nhập</w:t>
-      </w:r>
-      <w:proofErr w:type="spellEnd"/>
-    </w:p>
-    <w:p>
-      <w:pPr>
-        <w:rPr>
-          <w:rFonts w:asciiTheme="majorHAnsi" w:hAnsiTheme="majorHAnsi"/>
-          <w:sz w:val="28"/>
-          <w:szCs w:val="28"/>
-        </w:rPr>
-      </w:pPr>
-      <w:r>
-        <w:rPr>
-          <w:rFonts w:asciiTheme="majorHAnsi" w:hAnsiTheme="majorHAnsi"/>
-          <w:sz w:val="28"/>
-          <w:szCs w:val="28"/>
-        </w:rPr>
-        <w:tab/>
-      </w:r>
-      <w:r>
-        <w:rPr>
-          <w:rFonts w:asciiTheme="majorHAnsi" w:hAnsiTheme="majorHAnsi"/>
-          <w:sz w:val="28"/>
-          <w:szCs w:val="28"/>
-        </w:rPr>
-        <w:tab/>
-      </w:r>
-      <w:r>
-        <w:rPr>
-          <w:rFonts w:asciiTheme="majorHAnsi" w:hAnsiTheme="majorHAnsi"/>
-          <w:sz w:val="28"/>
-          <w:szCs w:val="28"/>
-        </w:rPr>
-        <w:t>Id</w:t>
-      </w:r>
-      <w:r>
-        <w:rPr>
-          <w:rFonts w:asciiTheme="majorHAnsi" w:hAnsiTheme="majorHAnsi"/>
-          <w:sz w:val="28"/>
-          <w:szCs w:val="28"/>
-        </w:rPr>
-        <w:t xml:space="preserve"> - </w:t>
-      </w:r>
-      <w:proofErr w:type="spellStart"/>
-      <w:r>
-        <w:rPr>
-          <w:rFonts w:asciiTheme="majorHAnsi" w:hAnsiTheme="majorHAnsi"/>
-          <w:sz w:val="28"/>
-          <w:szCs w:val="28"/>
-        </w:rPr>
-        <w:t>mã</w:t>
-      </w:r>
-      <w:proofErr w:type="spellEnd"/>
-      <w:r>
-        <w:rPr>
-          <w:rFonts w:asciiTheme="majorHAnsi" w:hAnsiTheme="majorHAnsi"/>
-          <w:sz w:val="28"/>
-          <w:szCs w:val="28"/>
-        </w:rPr>
-        <w:t xml:space="preserve"> chi </w:t>
-      </w:r>
-      <w:proofErr w:type="spellStart"/>
-      <w:r>
-        <w:rPr>
-          <w:rFonts w:asciiTheme="majorHAnsi" w:hAnsiTheme="majorHAnsi"/>
-          <w:sz w:val="28"/>
-          <w:szCs w:val="28"/>
-        </w:rPr>
-        <w:t>tiết</w:t>
-      </w:r>
-      <w:proofErr w:type="spellEnd"/>
-      <w:r>
-        <w:rPr>
-          <w:rFonts w:asciiTheme="majorHAnsi" w:hAnsiTheme="majorHAnsi"/>
-          <w:sz w:val="28"/>
-          <w:szCs w:val="28"/>
-        </w:rPr>
-        <w:t xml:space="preserve"> </w:t>
-      </w:r>
-      <w:proofErr w:type="spellStart"/>
-      <w:r>
-        <w:rPr>
-          <w:rFonts w:asciiTheme="majorHAnsi" w:hAnsiTheme="majorHAnsi"/>
-          <w:sz w:val="28"/>
-          <w:szCs w:val="28"/>
-        </w:rPr>
-        <w:t>phiếu</w:t>
-      </w:r>
-      <w:proofErr w:type="spellEnd"/>
-      <w:r>
-        <w:rPr>
-          <w:rFonts w:asciiTheme="majorHAnsi" w:hAnsiTheme="majorHAnsi"/>
-          <w:sz w:val="28"/>
-          <w:szCs w:val="28"/>
-        </w:rPr>
-        <w:t xml:space="preserve"> </w:t>
-      </w:r>
-      <w:proofErr w:type="spellStart"/>
-      <w:r>
-        <w:rPr>
-          <w:rFonts w:asciiTheme="majorHAnsi" w:hAnsiTheme="majorHAnsi"/>
-          <w:sz w:val="28"/>
-          <w:szCs w:val="28"/>
-        </w:rPr>
-        <w:t>nhập</w:t>
-      </w:r>
-      <w:proofErr w:type="spellEnd"/>
-    </w:p>
-    <w:p>
-      <w:pPr>
-        <w:rPr>
-          <w:rFonts w:asciiTheme="majorHAnsi" w:hAnsiTheme="majorHAnsi"/>
-          <w:sz w:val="28"/>
-          <w:szCs w:val="28"/>
-        </w:rPr>
-      </w:pPr>
-      <w:r>
-        <w:rPr>
-          <w:rFonts w:asciiTheme="majorHAnsi" w:hAnsiTheme="majorHAnsi"/>
-          <w:sz w:val="28"/>
-          <w:szCs w:val="28"/>
-        </w:rPr>
-        <w:tab/>
-      </w:r>
-      <w:r>
-        <w:rPr>
-          <w:rFonts w:asciiTheme="majorHAnsi" w:hAnsiTheme="majorHAnsi"/>
-          <w:sz w:val="28"/>
-          <w:szCs w:val="28"/>
-        </w:rPr>
-        <w:tab/>
-      </w:r>
-      <w:proofErr w:type="spellStart"/>
-      <w:r>
-        <w:rPr>
-          <w:rFonts w:asciiTheme="majorHAnsi" w:hAnsiTheme="majorHAnsi"/>
-          <w:sz w:val="28"/>
-          <w:szCs w:val="28"/>
-        </w:rPr>
-        <w:t>IdObject</w:t>
-      </w:r>
-      <w:proofErr w:type="spellEnd"/>
-      <w:r>
-        <w:rPr>
-          <w:rFonts w:asciiTheme="majorHAnsi" w:hAnsiTheme="majorHAnsi"/>
-          <w:sz w:val="28"/>
-          <w:szCs w:val="28"/>
-        </w:rPr>
-        <w:t xml:space="preserve"> </w:t>
-      </w:r>
-      <w:r>
-        <w:rPr>
-          <w:rFonts w:asciiTheme="majorHAnsi" w:hAnsiTheme="majorHAnsi"/>
-          <w:sz w:val="28"/>
-          <w:szCs w:val="28"/>
-        </w:rPr>
-        <w:t xml:space="preserve">- </w:t>
-      </w:r>
-      <w:proofErr w:type="spellStart"/>
-      <w:r>
-        <w:rPr>
-          <w:rFonts w:asciiTheme="majorHAnsi" w:hAnsiTheme="majorHAnsi"/>
-          <w:sz w:val="28"/>
-          <w:szCs w:val="28"/>
-        </w:rPr>
-        <w:t>mã</w:t>
-      </w:r>
-      <w:proofErr w:type="spellEnd"/>
-      <w:r>
-        <w:rPr>
-          <w:rFonts w:asciiTheme="majorHAnsi" w:hAnsiTheme="majorHAnsi"/>
-          <w:sz w:val="28"/>
-          <w:szCs w:val="28"/>
-        </w:rPr>
-        <w:t xml:space="preserve"> </w:t>
-      </w:r>
-      <w:proofErr w:type="spellStart"/>
-      <w:r>
-        <w:rPr>
-          <w:rFonts w:asciiTheme="majorHAnsi" w:hAnsiTheme="majorHAnsi"/>
-          <w:sz w:val="28"/>
-          <w:szCs w:val="28"/>
-        </w:rPr>
-        <w:t>hàng</w:t>
-      </w:r>
-      <w:proofErr w:type="spellEnd"/>
-    </w:p>
-    <w:p>
-      <w:pPr>
-        <w:rPr>
-          <w:rFonts w:asciiTheme="majorHAnsi" w:hAnsiTheme="majorHAnsi"/>
-          <w:sz w:val="28"/>
-          <w:szCs w:val="28"/>
-        </w:rPr>
-      </w:pPr>
-      <w:r>
-        <w:rPr>
-          <w:rFonts w:asciiTheme="majorHAnsi" w:hAnsiTheme="majorHAnsi"/>
-          <w:sz w:val="28"/>
-          <w:szCs w:val="28"/>
-        </w:rPr>
-        <w:tab/>
-      </w:r>
-      <w:r>
-        <w:rPr>
-          <w:rFonts w:asciiTheme="majorHAnsi" w:hAnsiTheme="majorHAnsi"/>
-          <w:sz w:val="28"/>
-          <w:szCs w:val="28"/>
-        </w:rPr>
-        <w:tab/>
-      </w:r>
-      <w:proofErr w:type="spellStart"/>
-      <w:r>
-        <w:rPr>
-          <w:rFonts w:asciiTheme="majorHAnsi" w:hAnsiTheme="majorHAnsi"/>
-          <w:sz w:val="28"/>
-          <w:szCs w:val="28"/>
-        </w:rPr>
-        <w:t>IdInput</w:t>
-      </w:r>
-      <w:proofErr w:type="spellEnd"/>
-      <w:r>
-        <w:rPr>
-          <w:rFonts w:asciiTheme="majorHAnsi" w:hAnsiTheme="majorHAnsi"/>
-          <w:sz w:val="28"/>
-          <w:szCs w:val="28"/>
-        </w:rPr>
-        <w:t xml:space="preserve"> </w:t>
-      </w:r>
-      <w:r>
-        <w:rPr>
-          <w:rFonts w:asciiTheme="majorHAnsi" w:hAnsiTheme="majorHAnsi"/>
-          <w:sz w:val="28"/>
-          <w:szCs w:val="28"/>
-        </w:rPr>
-        <w:t>-</w:t>
-      </w:r>
-      <w:r>
-        <w:rPr>
-          <w:rFonts w:asciiTheme="majorHAnsi" w:hAnsiTheme="majorHAnsi"/>
-          <w:sz w:val="28"/>
-          <w:szCs w:val="28"/>
-        </w:rPr>
-        <w:t xml:space="preserve"> </w:t>
-      </w:r>
-      <w:proofErr w:type="spellStart"/>
-      <w:r>
-        <w:rPr>
-          <w:rFonts w:asciiTheme="majorHAnsi" w:hAnsiTheme="majorHAnsi"/>
-          <w:sz w:val="28"/>
-          <w:szCs w:val="28"/>
-        </w:rPr>
-        <w:t>mã</w:t>
-      </w:r>
-      <w:proofErr w:type="spellEnd"/>
-      <w:r>
-        <w:rPr>
-          <w:rFonts w:asciiTheme="majorHAnsi" w:hAnsiTheme="majorHAnsi"/>
-          <w:sz w:val="28"/>
-          <w:szCs w:val="28"/>
-        </w:rPr>
-        <w:t xml:space="preserve"> </w:t>
-      </w:r>
-      <w:proofErr w:type="spellStart"/>
-      <w:r>
-        <w:rPr>
-          <w:rFonts w:asciiTheme="majorHAnsi" w:hAnsiTheme="majorHAnsi"/>
-          <w:sz w:val="28"/>
-          <w:szCs w:val="28"/>
-        </w:rPr>
-        <w:t>phiếu</w:t>
-      </w:r>
-      <w:proofErr w:type="spellEnd"/>
-      <w:r>
-        <w:rPr>
-          <w:rFonts w:asciiTheme="majorHAnsi" w:hAnsiTheme="majorHAnsi"/>
-          <w:sz w:val="28"/>
-          <w:szCs w:val="28"/>
-        </w:rPr>
-        <w:t xml:space="preserve"> </w:t>
-      </w:r>
-      <w:proofErr w:type="spellStart"/>
-      <w:r>
-        <w:rPr>
-          <w:rFonts w:asciiTheme="majorHAnsi" w:hAnsiTheme="majorHAnsi"/>
-          <w:sz w:val="28"/>
-          <w:szCs w:val="28"/>
-        </w:rPr>
-        <w:t>nhập</w:t>
-      </w:r>
-      <w:proofErr w:type="spellEnd"/>
-    </w:p>
-    <w:p>
-      <w:pPr>
-        <w:rPr>
-          <w:rFonts w:asciiTheme="majorHAnsi" w:hAnsiTheme="majorHAnsi"/>
-          <w:sz w:val="28"/>
-          <w:szCs w:val="28"/>
-        </w:rPr>
-      </w:pPr>
-      <w:r>
-        <w:rPr>
-          <w:rFonts w:asciiTheme="majorHAnsi" w:hAnsiTheme="majorHAnsi"/>
-          <w:sz w:val="28"/>
-          <w:szCs w:val="28"/>
-        </w:rPr>
-        <w:tab/>
-      </w:r>
-      <w:r>
-        <w:rPr>
-          <w:rFonts w:asciiTheme="majorHAnsi" w:hAnsiTheme="majorHAnsi"/>
-          <w:sz w:val="28"/>
-          <w:szCs w:val="28"/>
-        </w:rPr>
-        <w:tab/>
-        <w:t xml:space="preserve">Count </w:t>
-      </w:r>
-      <w:r>
-        <w:rPr>
-          <w:rFonts w:asciiTheme="majorHAnsi" w:hAnsiTheme="majorHAnsi"/>
-          <w:sz w:val="28"/>
-          <w:szCs w:val="28"/>
-        </w:rPr>
-        <w:t xml:space="preserve">- </w:t>
-      </w:r>
-      <w:proofErr w:type="spellStart"/>
-      <w:r>
-        <w:rPr>
-          <w:rFonts w:asciiTheme="majorHAnsi" w:hAnsiTheme="majorHAnsi"/>
-          <w:sz w:val="28"/>
-          <w:szCs w:val="28"/>
-        </w:rPr>
-        <w:t>số</w:t>
-      </w:r>
-      <w:proofErr w:type="spellEnd"/>
-      <w:r>
-        <w:rPr>
-          <w:rFonts w:asciiTheme="majorHAnsi" w:hAnsiTheme="majorHAnsi"/>
-          <w:sz w:val="28"/>
-          <w:szCs w:val="28"/>
-        </w:rPr>
-        <w:t xml:space="preserve"> </w:t>
-      </w:r>
-      <w:proofErr w:type="spellStart"/>
-      <w:r>
-        <w:rPr>
-          <w:rFonts w:asciiTheme="majorHAnsi" w:hAnsiTheme="majorHAnsi"/>
-          <w:sz w:val="28"/>
-          <w:szCs w:val="28"/>
-        </w:rPr>
-        <w:t>lượng</w:t>
-      </w:r>
-      <w:proofErr w:type="spellEnd"/>
-      <w:r>
-        <w:rPr>
-          <w:rFonts w:asciiTheme="majorHAnsi" w:hAnsiTheme="majorHAnsi"/>
-          <w:sz w:val="28"/>
-          <w:szCs w:val="28"/>
-        </w:rPr>
-        <w:t xml:space="preserve"> </w:t>
-      </w:r>
-      <w:proofErr w:type="spellStart"/>
-      <w:r>
-        <w:rPr>
-          <w:rFonts w:asciiTheme="majorHAnsi" w:hAnsiTheme="majorHAnsi"/>
-          <w:sz w:val="28"/>
-          <w:szCs w:val="28"/>
-        </w:rPr>
-        <w:t>hàng</w:t>
-      </w:r>
-      <w:proofErr w:type="spellEnd"/>
-      <w:r>
-        <w:rPr>
-          <w:rFonts w:asciiTheme="majorHAnsi" w:hAnsiTheme="majorHAnsi"/>
-          <w:sz w:val="28"/>
-          <w:szCs w:val="28"/>
-        </w:rPr>
-        <w:t xml:space="preserve"> </w:t>
-      </w:r>
-      <w:proofErr w:type="spellStart"/>
-      <w:r>
-        <w:rPr>
-          <w:rFonts w:asciiTheme="majorHAnsi" w:hAnsiTheme="majorHAnsi"/>
-          <w:sz w:val="28"/>
-          <w:szCs w:val="28"/>
-        </w:rPr>
-        <w:t>nhập</w:t>
-      </w:r>
-      <w:proofErr w:type="spellEnd"/>
-    </w:p>
-    <w:p>
-      <w:pPr>
-        <w:rPr>
-          <w:rFonts w:asciiTheme="majorHAnsi" w:hAnsiTheme="majorHAnsi"/>
-          <w:sz w:val="28"/>
-          <w:szCs w:val="28"/>
-        </w:rPr>
-      </w:pPr>
-      <w:r>
-        <w:rPr>
-          <w:rFonts w:asciiTheme="majorHAnsi" w:hAnsiTheme="majorHAnsi"/>
-          <w:sz w:val="28"/>
-          <w:szCs w:val="28"/>
-        </w:rPr>
-        <w:lastRenderedPageBreak/>
+    </w:p>
+    <w:p>
+      <w:pPr>
+        <w:rPr>
+          <w:rFonts w:asciiTheme="majorHAnsi" w:hAnsiTheme="majorHAnsi"/>
+          <w:sz w:val="28"/>
+          <w:szCs w:val="28"/>
+        </w:rPr>
+      </w:pPr>
+      <w:r>
+        <w:rPr>
+          <w:rFonts w:asciiTheme="majorHAnsi" w:hAnsiTheme="majorHAnsi"/>
+          <w:sz w:val="28"/>
+          <w:szCs w:val="28"/>
+        </w:rPr>
         <w:tab/>
       </w:r>
       <w:r>

</xml_diff>